<commit_message>
fixed digital catalogue relative path import
</commit_message>
<xml_diff>
--- a/src/assets/user_manual.docx
+++ b/src/assets/user_manual.docx
@@ -178,7 +178,13 @@
     </w:p>
     <w:p>
       <w:r>
-        <w:t>The Digital Catalogue is a repository for all digital music scans, sorted by composer. The digital catalogue only supports PDF filetypes. From here, you can browse, upload, open, and preview PDF files. Preview is especially helpful to see any relevant bowings or markings.</w:t>
+        <w:t>The Digital Catalogue is a repository for all digital music scans, sorted by composer. The digital catalogue only supports PDF filetypes. From here, you can browse, upload,</w:t>
+      </w:r>
+      <w:r>
+        <w:t xml:space="preserve"> </w:t>
+      </w:r>
+      <w:r>
+        <w:t>open, and preview PDF files. Preview is especially helpful to see any relevant bowings or markings.</w:t>
       </w:r>
     </w:p>
     <w:p>
@@ -193,7 +199,13 @@
         <w:t>Upload</w:t>
       </w:r>
       <w:r>
-        <w:t> button to move them into the folder and add them to the catalogue.</w:t>
+        <w:t xml:space="preserve"> button to add them to the </w:t>
+      </w:r>
+      <w:r>
+        <w:t xml:space="preserve">digital </w:t>
+      </w:r>
+      <w:r>
+        <w:t>catalogue.</w:t>
       </w:r>
     </w:p>
     <w:p>

</xml_diff>

<commit_message>
styled setup wizard and removed console.errors
</commit_message>
<xml_diff>
--- a/src/assets/user_manual.docx
+++ b/src/assets/user_manual.docx
@@ -417,7 +417,13 @@
     </w:p>
     <w:p>
       <w:r>
-        <w:t>Once you have admin access, you may choose to add other admins. For security purposes and to protect the integrity of the library catalogue, only add trusted librarians, such as student library workers, as administrators. A name and a correct NetID are required to grant admin privileges.</w:t>
+        <w:t xml:space="preserve">Once you have admin access, you may choose to add other admins. For security purposes and to protect the integrity of the library catalogue, only add trusted librarians, such as student library workers, as administrators. A name and a correct </w:t>
+      </w:r>
+      <w:r>
+        <w:t xml:space="preserve">Yale </w:t>
+      </w:r>
+      <w:r>
+        <w:t>NetID are required to grant admin privileges.</w:t>
       </w:r>
     </w:p>
     <w:p>
@@ -576,7 +582,19 @@
         </w:numPr>
       </w:pPr>
       <w:r>
-        <w:t>Close the app and open it, and when the warning shows, navigate to this folder, click on it, and click </w:t>
+        <w:t xml:space="preserve">Close the </w:t>
+      </w:r>
+      <w:r>
+        <w:t xml:space="preserve">library catalogue </w:t>
+      </w:r>
+      <w:r>
+        <w:t xml:space="preserve">app and </w:t>
+      </w:r>
+      <w:r>
+        <w:t>re</w:t>
+      </w:r>
+      <w:r>
+        <w:t>open it, and when the warning shows, navigate to this folder, click on it, and click </w:t>
       </w:r>
       <w:r>
         <w:rPr>

</xml_diff>

<commit_message>
fixed scroll behavior on catalogue form
</commit_message>
<xml_diff>
--- a/src/assets/user_manual.docx
+++ b/src/assets/user_manual.docx
@@ -62,7 +62,13 @@
     </w:p>
     <w:p>
       <w:r>
-        <w:t xml:space="preserve">This application is designed to be an all-in-one storage and cataloguing tool for the Yale </w:t>
+        <w:t xml:space="preserve">This application is designed to be an all-in-one </w:t>
+      </w:r>
+      <w:r>
+        <w:t xml:space="preserve">data </w:t>
+      </w:r>
+      <w:r>
+        <w:t xml:space="preserve">storage and cataloguing tool for the Yale </w:t>
       </w:r>
       <w:proofErr w:type="spellStart"/>
       <w:r>
@@ -71,6 +77,34 @@
       <w:proofErr w:type="spellEnd"/>
       <w:r>
         <w:t xml:space="preserve"> performance library.</w:t>
+      </w:r>
+    </w:p>
+    <w:p>
+      <w:r>
+        <w:t xml:space="preserve">There are two main parts: the </w:t>
+      </w:r>
+      <w:r>
+        <w:t xml:space="preserve">record of the </w:t>
+      </w:r>
+      <w:r>
+        <w:t xml:space="preserve">library’s physical holdings, and the digital catalogue, which is the collection of PDF scans </w:t>
+      </w:r>
+      <w:r>
+        <w:t xml:space="preserve">of music </w:t>
+      </w:r>
+      <w:r>
+        <w:t xml:space="preserve">that the Yale </w:t>
+      </w:r>
+      <w:proofErr w:type="spellStart"/>
+      <w:r>
+        <w:t>Philharmonia</w:t>
+      </w:r>
+      <w:proofErr w:type="spellEnd"/>
+      <w:r>
+        <w:t xml:space="preserve"> </w:t>
+      </w:r>
+      <w:r>
+        <w:t>owns.</w:t>
       </w:r>
     </w:p>
     <w:p>
@@ -100,7 +134,13 @@
     </w:p>
     <w:p>
       <w:r>
-        <w:t>The library materials are catalogued and organized based on the George Sherman Dickinson Classification Guide for Musical Compositions. Please familiarize yourself with the guide on this page. When adding a new piece to the library, be sure to generate the call number (on the Manage Holdings page), create a label with the call number, and affix it to the folder before shelving.</w:t>
+        <w:t>The library</w:t>
+      </w:r>
+      <w:r>
+        <w:t>’s physical</w:t>
+      </w:r>
+      <w:r>
+        <w:t xml:space="preserve"> materials are catalogued and organized based on the George Sherman Dickinson Classification Guide for Musical Compositions. Please familiarize yourself with the guide on this page. When adding a new piece to the library, be sure to generate the call number (on the Manage Holdings page), create a label with the call number, and affix it to the folder before shelving.</w:t>
       </w:r>
     </w:p>
     <w:p>
@@ -210,6 +250,7 @@
     </w:p>
     <w:p>
       <w:r>
+        <w:lastRenderedPageBreak/>
         <w:t>When adding a new physical piece to the database, you have the option to link its digital scans (if they exist) in the Digital Catalogue.</w:t>
       </w:r>
     </w:p>
@@ -235,7 +276,6 @@
           <w:b/>
           <w:bCs/>
         </w:rPr>
-        <w:lastRenderedPageBreak/>
         <w:t>Reports</w:t>
       </w:r>
     </w:p>
@@ -358,39 +398,6 @@
       </w:r>
     </w:p>
     <w:p>
-      <w:pPr>
-        <w:numPr>
-          <w:ilvl w:val="0"/>
-          <w:numId w:val="1"/>
-        </w:numPr>
-      </w:pPr>
-      <w:r>
-        <w:t>Director of Technology</w:t>
-      </w:r>
-    </w:p>
-    <w:p>
-      <w:pPr>
-        <w:numPr>
-          <w:ilvl w:val="0"/>
-          <w:numId w:val="1"/>
-        </w:numPr>
-      </w:pPr>
-      <w:r>
-        <w:t>School of Music Deputy Dean</w:t>
-      </w:r>
-    </w:p>
-    <w:p>
-      <w:pPr>
-        <w:numPr>
-          <w:ilvl w:val="0"/>
-          <w:numId w:val="1"/>
-        </w:numPr>
-      </w:pPr>
-      <w:r>
-        <w:t>Director of Operations</w:t>
-      </w:r>
-    </w:p>
-    <w:p>
       <w:r>
         <w:t>If you are new to this position and do not yet have admin access, you may contact one of the above individuals and ask them to log in and grant you administrative access through the </w:t>
       </w:r>
@@ -406,13 +413,49 @@
       </w:r>
     </w:p>
     <w:p>
-      <w:proofErr w:type="gramStart"/>
-      <w:r>
-        <w:t>In the event that</w:t>
-      </w:r>
-      <w:proofErr w:type="gramEnd"/>
-      <w:r>
-        <w:t xml:space="preserve"> this is not possible, please fill out this form so that the system administrator can grant admin access.</w:t>
+      <w:r>
+        <w:t>I</w:t>
+      </w:r>
+      <w:r>
+        <w:t>f</w:t>
+      </w:r>
+      <w:r>
+        <w:t xml:space="preserve"> this is not possible, please fill out </w:t>
+      </w:r>
+      <w:hyperlink r:id="rId5" w:history="1">
+        <w:r>
+          <w:rPr>
+            <w:rStyle w:val="Hyperlink"/>
+          </w:rPr>
+          <w:t>this</w:t>
+        </w:r>
+        <w:r>
+          <w:rPr>
+            <w:rStyle w:val="Hyperlink"/>
+          </w:rPr>
+          <w:t xml:space="preserve"> </w:t>
+        </w:r>
+        <w:r>
+          <w:rPr>
+            <w:rStyle w:val="Hyperlink"/>
+          </w:rPr>
+          <w:t>f</w:t>
+        </w:r>
+        <w:r>
+          <w:rPr>
+            <w:rStyle w:val="Hyperlink"/>
+          </w:rPr>
+          <w:t>o</w:t>
+        </w:r>
+        <w:r>
+          <w:rPr>
+            <w:rStyle w:val="Hyperlink"/>
+          </w:rPr>
+          <w:t>rm</w:t>
+        </w:r>
+      </w:hyperlink>
+      <w:r>
+        <w:t xml:space="preserve"> so that the system administrator can grant admin access.</w:t>
       </w:r>
     </w:p>
     <w:p>
@@ -488,7 +531,7 @@
       <w:r>
         <w:t>Download the folder from the Google Drive account associated with </w:t>
       </w:r>
-      <w:hyperlink r:id="rId5" w:history="1">
+      <w:hyperlink r:id="rId6" w:history="1">
         <w:r>
           <w:rPr>
             <w:rStyle w:val="Hyperlink"/>
@@ -1896,6 +1939,18 @@
       <w:shd w:val="clear" w:color="auto" w:fill="E1DFDD"/>
     </w:rPr>
   </w:style>
+  <w:style w:type="character" w:styleId="FollowedHyperlink">
+    <w:name w:val="FollowedHyperlink"/>
+    <w:basedOn w:val="DefaultParagraphFont"/>
+    <w:uiPriority w:val="99"/>
+    <w:semiHidden/>
+    <w:unhideWhenUsed/>
+    <w:rsid w:val="00731D1D"/>
+    <w:rPr>
+      <w:color w:val="96607D" w:themeColor="followedHyperlink"/>
+      <w:u w:val="single"/>
+    </w:rPr>
+  </w:style>
 </w:styles>
 </file>
 

</xml_diff>

<commit_message>
added to user manual and added back in set base path in settings
</commit_message>
<xml_diff>
--- a/src/assets/user_manual.docx
+++ b/src/assets/user_manual.docx
@@ -40,16 +40,15 @@
         </w:rPr>
         <w:t xml:space="preserve"> Library Catalogue</w:t>
       </w:r>
-    </w:p>
-    <w:p>
-      <w:pPr>
+      <w:r>
         <w:rPr>
           <w:b/>
           <w:bCs/>
           <w:sz w:val="28"/>
           <w:szCs w:val="28"/>
         </w:rPr>
-      </w:pPr>
+        <w:t xml:space="preserve">: </w:t>
+      </w:r>
       <w:r>
         <w:rPr>
           <w:b/>
@@ -81,16 +80,25 @@
     </w:p>
     <w:p>
       <w:r>
-        <w:t xml:space="preserve">There are two main parts: the </w:t>
+        <w:t>There are two main</w:t>
+      </w:r>
+      <w:r>
+        <w:t xml:space="preserve"> parts</w:t>
+      </w:r>
+      <w:r>
+        <w:t xml:space="preserve">: the </w:t>
       </w:r>
       <w:r>
         <w:t xml:space="preserve">record of the </w:t>
       </w:r>
       <w:r>
-        <w:t xml:space="preserve">library’s physical holdings, and the digital catalogue, which is the collection of PDF scans </w:t>
-      </w:r>
-      <w:r>
-        <w:t xml:space="preserve">of music </w:t>
+        <w:t xml:space="preserve">library’s physical holdings, and the digital catalogue, which is the collection of </w:t>
+      </w:r>
+      <w:r>
+        <w:t>music scans (PDF format)</w:t>
+      </w:r>
+      <w:r>
+        <w:t xml:space="preserve"> </w:t>
       </w:r>
       <w:r>
         <w:t xml:space="preserve">that the Yale </w:t>
@@ -113,6 +121,42 @@
           <w:noProof/>
         </w:rPr>
         <w:pict w14:anchorId="1AC55605">
+          <v:rect id="_x0000_i1033" alt="" style="width:468pt;height:.05pt;mso-width-percent:0;mso-height-percent:0;mso-width-percent:0;mso-height-percent:0" o:hralign="center" o:hrstd="t" o:hr="t" fillcolor="#a0a0a0" stroked="f"/>
+        </w:pict>
+      </w:r>
+    </w:p>
+    <w:p>
+      <w:pPr>
+        <w:rPr>
+          <w:b/>
+          <w:bCs/>
+        </w:rPr>
+      </w:pPr>
+      <w:r>
+        <w:rPr>
+          <w:b/>
+          <w:bCs/>
+        </w:rPr>
+        <w:t>Classification Guide</w:t>
+      </w:r>
+    </w:p>
+    <w:p>
+      <w:r>
+        <w:t>The library</w:t>
+      </w:r>
+      <w:r>
+        <w:t>’s physical</w:t>
+      </w:r>
+      <w:r>
+        <w:t xml:space="preserve"> materials are organized based on the George Sherman Dickinson Classification Guide for Musical Compositions. Please familiarize yourself with the guide on this page. </w:t>
+      </w:r>
+    </w:p>
+    <w:p>
+      <w:r>
+        <w:rPr>
+          <w:noProof/>
+        </w:rPr>
+        <w:pict w14:anchorId="1F81BFFB">
           <v:rect id="_x0000_i1032" alt="" style="width:468pt;height:.05pt;mso-width-percent:0;mso-height-percent:0;mso-width-percent:0;mso-height-percent:0" o:hralign="center" o:hrstd="t" o:hr="t" fillcolor="#a0a0a0" stroked="f"/>
         </w:pict>
       </w:r>
@@ -129,18 +173,49 @@
           <w:b/>
           <w:bCs/>
         </w:rPr>
-        <w:t>Classification Guide</w:t>
-      </w:r>
-    </w:p>
-    <w:p>
-      <w:r>
-        <w:t>The library</w:t>
-      </w:r>
-      <w:r>
-        <w:t>’s physical</w:t>
-      </w:r>
-      <w:r>
-        <w:t xml:space="preserve"> materials are catalogued and organized based on the George Sherman Dickinson Classification Guide for Musical Compositions. Please familiarize yourself with the guide on this page. When adding a new piece to the library, be sure to generate the call number (on the Manage Holdings page), create a label with the call number, and affix it to the folder before shelving.</w:t>
+        <w:t>Physical Library Holdings</w:t>
+      </w:r>
+    </w:p>
+    <w:p>
+      <w:r>
+        <w:t>From the </w:t>
+      </w:r>
+      <w:r>
+        <w:rPr>
+          <w:b/>
+          <w:bCs/>
+        </w:rPr>
+        <w:t>Browse Holdings</w:t>
+      </w:r>
+      <w:r>
+        <w:t xml:space="preserve"> page, you can easily browse the collection or search for a specific work, retrieve information about any piece owned by the </w:t>
+      </w:r>
+      <w:proofErr w:type="spellStart"/>
+      <w:r>
+        <w:t>Philharmonia</w:t>
+      </w:r>
+      <w:proofErr w:type="spellEnd"/>
+      <w:r>
+        <w:t xml:space="preserve">, look up its call number, and find materials </w:t>
+      </w:r>
+      <w:r>
+        <w:t>i</w:t>
+      </w:r>
+      <w:r>
+        <w:t>n the library shelves. Librarians with administrative permission can modify the catalogue (add, edit, and delete pieces) to accurately reflect the library holdings</w:t>
+      </w:r>
+      <w:r>
+        <w:t xml:space="preserve"> through the </w:t>
+      </w:r>
+      <w:r>
+        <w:rPr>
+          <w:b/>
+          <w:bCs/>
+        </w:rPr>
+        <w:t xml:space="preserve">Manage Holdings </w:t>
+      </w:r>
+      <w:r>
+        <w:t>page.</w:t>
       </w:r>
     </w:p>
     <w:p>
@@ -148,7 +223,7 @@
         <w:rPr>
           <w:noProof/>
         </w:rPr>
-        <w:pict w14:anchorId="1F81BFFB">
+        <w:pict w14:anchorId="4FAEC292">
           <v:rect id="_x0000_i1031" alt="" style="width:468pt;height:.05pt;mso-width-percent:0;mso-height-percent:0;mso-width-percent:0;mso-height-percent:0" o:hralign="center" o:hrstd="t" o:hr="t" fillcolor="#a0a0a0" stroked="f"/>
         </w:pict>
       </w:r>
@@ -165,30 +240,139 @@
           <w:b/>
           <w:bCs/>
         </w:rPr>
-        <w:t>Physical Library Holdings</w:t>
-      </w:r>
-    </w:p>
-    <w:p>
-      <w:r>
-        <w:t>From the </w:t>
-      </w:r>
-      <w:r>
-        <w:rPr>
-          <w:b/>
-          <w:bCs/>
-        </w:rPr>
-        <w:t>Browse Holdings</w:t>
-      </w:r>
-      <w:r>
-        <w:t xml:space="preserve"> page, you can easily browse the collection or search for a specific work, retrieve information about any piece owned by the </w:t>
-      </w:r>
-      <w:proofErr w:type="spellStart"/>
-      <w:r>
-        <w:t>Philharmonia</w:t>
-      </w:r>
-      <w:proofErr w:type="spellEnd"/>
-      <w:r>
-        <w:t>, look up its call number, and easily find materials in the library shelves. Librarians with administrative permission can modify the catalogue (add, edit, and delete pieces) to accurately reflect the physical library holdings.</w:t>
+        <w:t>Digital Catalogue</w:t>
+      </w:r>
+    </w:p>
+    <w:p>
+      <w:r>
+        <w:t xml:space="preserve">The Digital Catalogue is a repository for all digital music scans, sorted by composer. The digital catalogue only supports PDF filetypes. From </w:t>
+      </w:r>
+      <w:r>
+        <w:t>this page,</w:t>
+      </w:r>
+      <w:r>
+        <w:t xml:space="preserve"> you can browse, </w:t>
+      </w:r>
+      <w:r>
+        <w:t xml:space="preserve">preview, and open PDF files. </w:t>
+      </w:r>
+      <w:r>
+        <w:t>Preview is especially helpful to see any relevant bowings or markings.</w:t>
+      </w:r>
+    </w:p>
+    <w:p>
+      <w:r>
+        <w:t>You can either save files directly into the Digital Catalogue folder (from email, IMSLP, etc.), or if you have downloaded them somewhere else, use the </w:t>
+      </w:r>
+      <w:r>
+        <w:rPr>
+          <w:b/>
+          <w:bCs/>
+        </w:rPr>
+        <w:t>Upload</w:t>
+      </w:r>
+      <w:r>
+        <w:rPr>
+          <w:b/>
+          <w:bCs/>
+        </w:rPr>
+        <w:t xml:space="preserve"> PDF</w:t>
+      </w:r>
+      <w:r>
+        <w:t xml:space="preserve"> button </w:t>
+      </w:r>
+      <w:r>
+        <w:t xml:space="preserve">on the </w:t>
+      </w:r>
+      <w:r>
+        <w:rPr>
+          <w:b/>
+          <w:bCs/>
+        </w:rPr>
+        <w:t xml:space="preserve">Manage Holdings </w:t>
+      </w:r>
+      <w:r>
+        <w:t xml:space="preserve">page </w:t>
+      </w:r>
+      <w:r>
+        <w:t xml:space="preserve">to add them to the </w:t>
+      </w:r>
+      <w:r>
+        <w:t>D</w:t>
+      </w:r>
+      <w:r>
+        <w:t xml:space="preserve">igital </w:t>
+      </w:r>
+      <w:r>
+        <w:t>C</w:t>
+      </w:r>
+      <w:r>
+        <w:t>atalogue.</w:t>
+      </w:r>
+    </w:p>
+    <w:p>
+      <w:r>
+        <w:t>When editing the digital catalogue, be sure to keep consistent naming/sorting conventions:</w:t>
+      </w:r>
+    </w:p>
+    <w:p>
+      <w:pPr>
+        <w:pStyle w:val="ListParagraph"/>
+        <w:numPr>
+          <w:ilvl w:val="0"/>
+          <w:numId w:val="4"/>
+        </w:numPr>
+      </w:pPr>
+      <w:r>
+        <w:t>When adding a new composer, create a folder named last name, first name (i.e. Schubert, Franz)</w:t>
+      </w:r>
+    </w:p>
+    <w:p>
+      <w:pPr>
+        <w:pStyle w:val="ListParagraph"/>
+        <w:numPr>
+          <w:ilvl w:val="0"/>
+          <w:numId w:val="4"/>
+        </w:numPr>
+      </w:pPr>
+      <w:r>
+        <w:t>When adding a new piece, create a folder with the name of the piece</w:t>
+      </w:r>
+    </w:p>
+    <w:p>
+      <w:pPr>
+        <w:pStyle w:val="ListParagraph"/>
+        <w:numPr>
+          <w:ilvl w:val="0"/>
+          <w:numId w:val="4"/>
+        </w:numPr>
+      </w:pPr>
+      <w:r>
+        <w:lastRenderedPageBreak/>
+        <w:t>Inside of the folder for each piece, include a logical folder structure such as strings/violin1.pdf, violin2.pdf and winds/flute.pdf, oboe.pdf etc.</w:t>
+      </w:r>
+    </w:p>
+    <w:p>
+      <w:r>
+        <w:t xml:space="preserve">When adding a new physical </w:t>
+      </w:r>
+      <w:r>
+        <w:t>item</w:t>
+      </w:r>
+      <w:r>
+        <w:t xml:space="preserve"> to the </w:t>
+      </w:r>
+      <w:r>
+        <w:t>library system</w:t>
+      </w:r>
+      <w:r>
+        <w:t xml:space="preserve">, you have the option to link </w:t>
+      </w:r>
+      <w:r>
+        <w:t>to its analogous entry (if it exists) in</w:t>
+      </w:r>
+      <w:r>
+        <w:t xml:space="preserve"> the Digital Catalogue.</w:t>
       </w:r>
     </w:p>
     <w:p>
@@ -196,7 +380,7 @@
         <w:rPr>
           <w:noProof/>
         </w:rPr>
-        <w:pict w14:anchorId="4FAEC292">
+        <w:pict w14:anchorId="3A53898D">
           <v:rect id="_x0000_i1030" alt="" style="width:468pt;height:.05pt;mso-width-percent:0;mso-height-percent:0;mso-width-percent:0;mso-height-percent:0" o:hralign="center" o:hrstd="t" o:hr="t" fillcolor="#a0a0a0" stroked="f"/>
         </w:pict>
       </w:r>
@@ -213,45 +397,21 @@
           <w:b/>
           <w:bCs/>
         </w:rPr>
-        <w:t>Digital Catalogue</w:t>
-      </w:r>
-    </w:p>
-    <w:p>
-      <w:r>
-        <w:t>The Digital Catalogue is a repository for all digital music scans, sorted by composer. The digital catalogue only supports PDF filetypes. From here, you can browse, upload,</w:t>
-      </w:r>
-      <w:r>
-        <w:t xml:space="preserve"> </w:t>
-      </w:r>
-      <w:r>
-        <w:t>open, and preview PDF files. Preview is especially helpful to see any relevant bowings or markings.</w:t>
-      </w:r>
-    </w:p>
-    <w:p>
-      <w:r>
-        <w:t>To use the digital catalogue, you must specify the base path on your computer where the directory containing the scans are located. You can either save files directly into the Digital Catalogue folder (from email, IMSLP, etc.), or if you have downloaded them somewhere else, use the </w:t>
-      </w:r>
-      <w:r>
-        <w:rPr>
-          <w:b/>
-          <w:bCs/>
-        </w:rPr>
-        <w:t>Upload</w:t>
-      </w:r>
-      <w:r>
-        <w:t xml:space="preserve"> button to add them to the </w:t>
-      </w:r>
-      <w:r>
-        <w:t xml:space="preserve">digital </w:t>
-      </w:r>
-      <w:r>
-        <w:t>catalogue.</w:t>
-      </w:r>
-    </w:p>
-    <w:p>
-      <w:r>
-        <w:lastRenderedPageBreak/>
-        <w:t>When adding a new physical piece to the database, you have the option to link its digital scans (if they exist) in the Digital Catalogue.</w:t>
+        <w:t>Reports</w:t>
+      </w:r>
+    </w:p>
+    <w:p>
+      <w:r>
+        <w:t xml:space="preserve">To effectively monitor and maintain the library holdings over time, you may want to periodically </w:t>
+      </w:r>
+      <w:r>
+        <w:t>create</w:t>
+      </w:r>
+      <w:r>
+        <w:t xml:space="preserve"> reports. Various metrics (pieces with poor condition, missing parts, music by composer, etc.) give a snapshot overview of the state of the library and can be used to justify new music purchases or replacements.</w:t>
+      </w:r>
+      <w:r>
+        <w:t xml:space="preserve"> When you generate a report on this page, it is automatically downloaded to your computer.</w:t>
       </w:r>
     </w:p>
     <w:p>
@@ -259,7 +419,7 @@
         <w:rPr>
           <w:noProof/>
         </w:rPr>
-        <w:pict w14:anchorId="7E6B3254">
+        <w:pict w14:anchorId="1370DE89">
           <v:rect id="_x0000_i1029" alt="" style="width:468pt;height:.05pt;mso-width-percent:0;mso-height-percent:0;mso-width-percent:0;mso-height-percent:0" o:hralign="center" o:hrstd="t" o:hr="t" fillcolor="#a0a0a0" stroked="f"/>
         </w:pict>
       </w:r>
@@ -276,12 +436,71 @@
           <w:b/>
           <w:bCs/>
         </w:rPr>
-        <w:t>Reports</w:t>
-      </w:r>
-    </w:p>
-    <w:p>
-      <w:r>
-        <w:t>To effectively monitor and maintain the library holdings over time, you may want to periodically generate reports. Various metrics (pieces with poor condition, missing parts, music by composer, etc.) give a snapshot overview of the state of the library and can be used to justify new music purchases or replacements.</w:t>
+        <w:t>Backups</w:t>
+      </w:r>
+    </w:p>
+    <w:p>
+      <w:r>
+        <w:t xml:space="preserve">On the </w:t>
+      </w:r>
+      <w:r>
+        <w:rPr>
+          <w:b/>
+          <w:bCs/>
+        </w:rPr>
+        <w:t xml:space="preserve">Settings </w:t>
+      </w:r>
+      <w:r>
+        <w:t xml:space="preserve">page, you can create two types of backups: </w:t>
+      </w:r>
+    </w:p>
+    <w:p>
+      <w:pPr>
+        <w:pStyle w:val="ListParagraph"/>
+        <w:numPr>
+          <w:ilvl w:val="0"/>
+          <w:numId w:val="3"/>
+        </w:numPr>
+      </w:pPr>
+      <w:r>
+        <w:t xml:space="preserve">A backup of the library’s physical holdings </w:t>
+      </w:r>
+      <w:proofErr w:type="gramStart"/>
+      <w:r>
+        <w:t>record</w:t>
+      </w:r>
+      <w:r>
+        <w:t>,</w:t>
+      </w:r>
+      <w:proofErr w:type="gramEnd"/>
+      <w:r>
+        <w:t xml:space="preserve"> which creates a CSV file that you may transfer to an external system such as </w:t>
+      </w:r>
+      <w:r>
+        <w:t xml:space="preserve">Microsoft </w:t>
+      </w:r>
+      <w:r>
+        <w:t>Excel/Google Sheets.</w:t>
+      </w:r>
+    </w:p>
+    <w:p>
+      <w:pPr>
+        <w:pStyle w:val="ListParagraph"/>
+        <w:numPr>
+          <w:ilvl w:val="0"/>
+          <w:numId w:val="3"/>
+        </w:numPr>
+      </w:pPr>
+      <w:r>
+        <w:t xml:space="preserve">A backup of the digital catalogue, which compresses (zips) the digital catalogue folder. </w:t>
+      </w:r>
+    </w:p>
+    <w:p>
+      <w:r>
+        <w:t>It is suggested that you periodically create backups and store them in a safe place like Google Drive or a shared server.</w:t>
+      </w:r>
+      <w:r>
+        <w:t xml:space="preserve"> New backups will not overwrite old ones (they will be saved with a new timestamp), so you will need to delete older backups manually.</w:t>
       </w:r>
     </w:p>
     <w:p>
@@ -311,7 +530,62 @@
     </w:p>
     <w:p>
       <w:r>
-        <w:t>Anyone can browse the catalogue, but only Yale NetID verified librarians (or default admins, see below) can modify it. If you need admin access but do not have it, see "Get Admin Access" in the FAQ below.</w:t>
+        <w:t>Any</w:t>
+      </w:r>
+      <w:r>
+        <w:t xml:space="preserve"> user can </w:t>
+      </w:r>
+      <w:r>
+        <w:t>browse the catalogue</w:t>
+      </w:r>
+      <w:r>
+        <w:t>. O</w:t>
+      </w:r>
+      <w:r>
+        <w:t>nly</w:t>
+      </w:r>
+      <w:r>
+        <w:t xml:space="preserve"> Yale-affiliated</w:t>
+      </w:r>
+      <w:r>
+        <w:t xml:space="preserve"> librarians</w:t>
+      </w:r>
+      <w:r>
+        <w:t xml:space="preserve"> with administrative permissions on this application can</w:t>
+      </w:r>
+      <w:r>
+        <w:t xml:space="preserve"> modify </w:t>
+      </w:r>
+      <w:r>
+        <w:t>the holdings and digital catalogue</w:t>
+      </w:r>
+      <w:r>
+        <w:t xml:space="preserve">. </w:t>
+      </w:r>
+      <w:r>
+        <w:t xml:space="preserve">To do this, you will need to log in with your Yale NetID through the Central Authentication System. </w:t>
+      </w:r>
+      <w:r>
+        <w:t>If you need admin</w:t>
+      </w:r>
+      <w:r>
+        <w:t xml:space="preserve">istrative </w:t>
+      </w:r>
+      <w:r>
+        <w:t>access, see "Get Admin Access" in the FAQ below.</w:t>
+      </w:r>
+      <w:r>
+        <w:t xml:space="preserve"> Once logged in, you can add a new admin on the </w:t>
+      </w:r>
+      <w:r>
+        <w:rPr>
+          <w:b/>
+          <w:bCs/>
+        </w:rPr>
+        <w:t xml:space="preserve">Settings </w:t>
+      </w:r>
+      <w:r>
+        <w:t xml:space="preserve">page. </w:t>
       </w:r>
     </w:p>
     <w:p>
@@ -329,13 +603,28 @@
         <w:rPr>
           <w:b/>
           <w:bCs/>
-        </w:rPr>
-      </w:pPr>
-      <w:r>
-        <w:rPr>
-          <w:b/>
-          <w:bCs/>
-        </w:rPr>
+          <w:sz w:val="28"/>
+          <w:szCs w:val="28"/>
+        </w:rPr>
+      </w:pPr>
+    </w:p>
+    <w:p>
+      <w:pPr>
+        <w:rPr>
+          <w:b/>
+          <w:bCs/>
+          <w:sz w:val="28"/>
+          <w:szCs w:val="28"/>
+        </w:rPr>
+      </w:pPr>
+      <w:r>
+        <w:rPr>
+          <w:b/>
+          <w:bCs/>
+          <w:sz w:val="28"/>
+          <w:szCs w:val="28"/>
+        </w:rPr>
+        <w:lastRenderedPageBreak/>
         <w:t>Frequently Asked Questions</w:t>
       </w:r>
     </w:p>
@@ -351,12 +640,43 @@
           <w:b/>
           <w:bCs/>
         </w:rPr>
-        <w:t>How do I get librarian admin access?</w:t>
-      </w:r>
-    </w:p>
-    <w:p>
-      <w:r>
-        <w:t>Admin permission may only be granted by other admins or the system administrator. The people who have default admin access to this app include:</w:t>
+        <w:t>How do I get librarian admin</w:t>
+      </w:r>
+      <w:r>
+        <w:rPr>
+          <w:b/>
+          <w:bCs/>
+        </w:rPr>
+        <w:t>istrative</w:t>
+      </w:r>
+      <w:r>
+        <w:rPr>
+          <w:b/>
+          <w:bCs/>
+        </w:rPr>
+        <w:t xml:space="preserve"> access?</w:t>
+      </w:r>
+    </w:p>
+    <w:p>
+      <w:r>
+        <w:t>Admin permission</w:t>
+      </w:r>
+      <w:r>
+        <w:t>s</w:t>
+      </w:r>
+      <w:r>
+        <w:t xml:space="preserve"> may only be granted by other admins or the system administrator. </w:t>
+      </w:r>
+      <w:r>
+        <w:t xml:space="preserve">Logging in through Yale CAS does not automatically grant you admin permissions. </w:t>
+      </w:r>
+      <w:proofErr w:type="spellStart"/>
+      <w:r>
+        <w:t>The</w:t>
+      </w:r>
+      <w:proofErr w:type="spellEnd"/>
+      <w:r>
+        <w:t xml:space="preserve"> people who have default admin access to this app include:</w:t>
       </w:r>
     </w:p>
     <w:p>
@@ -366,6 +686,14 @@
           <w:numId w:val="1"/>
         </w:numPr>
       </w:pPr>
+      <w:proofErr w:type="spellStart"/>
+      <w:r>
+        <w:t>Philharmonia</w:t>
+      </w:r>
+      <w:proofErr w:type="spellEnd"/>
+      <w:r>
+        <w:t xml:space="preserve"> </w:t>
+      </w:r>
       <w:r>
         <w:t>Production Coordinator and Librarian (main user)</w:t>
       </w:r>
@@ -394,12 +722,24 @@
         </w:numPr>
       </w:pPr>
       <w:r>
-        <w:t>Desktop Support Specialist</w:t>
-      </w:r>
-    </w:p>
-    <w:p>
-      <w:r>
-        <w:t>If you are new to this position and do not yet have admin access, you may contact one of the above individuals and ask them to log in and grant you administrative access through the </w:t>
+        <w:t>Desktop Support</w:t>
+      </w:r>
+      <w:r>
+        <w:t>/IT</w:t>
+      </w:r>
+      <w:r>
+        <w:t xml:space="preserve"> Specialist</w:t>
+      </w:r>
+    </w:p>
+    <w:p>
+      <w:r>
+        <w:t>If you are new to this position and do not yet have admin access, you may contact one of the above individuals and ask them to log in</w:t>
+      </w:r>
+      <w:r>
+        <w:t xml:space="preserve"> to this application</w:t>
+      </w:r>
+      <w:r>
+        <w:t xml:space="preserve"> and grant you administrative access through the </w:t>
       </w:r>
       <w:r>
         <w:rPr>
@@ -474,7 +814,6 @@
         <w:rPr>
           <w:noProof/>
         </w:rPr>
-        <w:lastRenderedPageBreak/>
         <w:pict w14:anchorId="40E5652D">
           <v:rect id="_x0000_i1026" alt="" style="width:468pt;height:.05pt;mso-width-percent:0;mso-height-percent:0;mso-width-percent:0;mso-height-percent:0" o:hralign="center" o:hrstd="t" o:hr="t" fillcolor="#a0a0a0" stroked="f"/>
         </w:pict>
@@ -487,38 +826,74 @@
           <w:bCs/>
         </w:rPr>
       </w:pPr>
-      <w:r>
-        <w:rPr>
-          <w:b/>
-          <w:bCs/>
-        </w:rPr>
-        <w:t>What is the Digital Catalogue Base Path (and why do I keep getting warnings about a missing path)?</w:t>
-      </w:r>
-    </w:p>
-    <w:p>
-      <w:r>
-        <w:t xml:space="preserve">The digital catalogue is an integral part of the application and the library. If you get warnings on launch that the catalogue folder cannot be found, it is likely due to a folder path misconfiguration or a missing folder. You need to locate the digital catalogue (the folder containing </w:t>
-      </w:r>
-      <w:proofErr w:type="gramStart"/>
-      <w:r>
-        <w:t>all of</w:t>
-      </w:r>
-      <w:proofErr w:type="gramEnd"/>
-      <w:r>
-        <w:t xml:space="preserve"> the music scans that the </w:t>
-      </w:r>
-      <w:proofErr w:type="spellStart"/>
-      <w:r>
-        <w:t>Philharmonia</w:t>
-      </w:r>
-      <w:proofErr w:type="spellEnd"/>
-      <w:r>
-        <w:t xml:space="preserve"> owns) and let the app know where on the computer it is located.</w:t>
-      </w:r>
-    </w:p>
-    <w:p>
-      <w:r>
-        <w:t>If the catalogue does not exist yet, follow these steps in order:</w:t>
+    </w:p>
+    <w:p>
+      <w:pPr>
+        <w:rPr>
+          <w:b/>
+          <w:bCs/>
+        </w:rPr>
+      </w:pPr>
+      <w:r>
+        <w:rPr>
+          <w:b/>
+          <w:bCs/>
+        </w:rPr>
+        <w:t xml:space="preserve">What is the Digital Catalogue Path (and why do I </w:t>
+      </w:r>
+      <w:r>
+        <w:rPr>
+          <w:b/>
+          <w:bCs/>
+        </w:rPr>
+        <w:t>get</w:t>
+      </w:r>
+      <w:r>
+        <w:rPr>
+          <w:b/>
+          <w:bCs/>
+        </w:rPr>
+        <w:t xml:space="preserve"> warnings about a missing path)?</w:t>
+      </w:r>
+    </w:p>
+    <w:p>
+      <w:r>
+        <w:t xml:space="preserve">The digital catalogue is a folder that resides locally on </w:t>
+      </w:r>
+      <w:r>
+        <w:t xml:space="preserve">the library </w:t>
+      </w:r>
+      <w:r>
+        <w:t xml:space="preserve">computer. </w:t>
+      </w:r>
+      <w:r>
+        <w:t xml:space="preserve">It is not included in this application when you download it. </w:t>
+      </w:r>
+      <w:r>
+        <w:t xml:space="preserve">When the application first loads, you will need to specify the path </w:t>
+      </w:r>
+      <w:r>
+        <w:t xml:space="preserve">on your computer </w:t>
+      </w:r>
+      <w:r>
+        <w:t xml:space="preserve">where this folder is located. If the folder is moved or deleted, you will receive a warning and an option to reset the path. </w:t>
+      </w:r>
+    </w:p>
+    <w:p>
+      <w:r>
+        <w:t xml:space="preserve">If the </w:t>
+      </w:r>
+      <w:r>
+        <w:t xml:space="preserve">digital </w:t>
+      </w:r>
+      <w:r>
+        <w:t xml:space="preserve">catalogue does not </w:t>
+      </w:r>
+      <w:r>
+        <w:t>yet exist when trying to launch this application</w:t>
+      </w:r>
+      <w:r>
+        <w:t>, follow these steps in order:</w:t>
       </w:r>
     </w:p>
     <w:p>
@@ -529,7 +904,35 @@
         </w:numPr>
       </w:pPr>
       <w:r>
-        <w:t>Download the folder from the Google Drive account associated with </w:t>
+        <w:t xml:space="preserve">Close the </w:t>
+      </w:r>
+      <w:proofErr w:type="spellStart"/>
+      <w:r>
+        <w:t>Philharmonia</w:t>
+      </w:r>
+      <w:proofErr w:type="spellEnd"/>
+      <w:r>
+        <w:t xml:space="preserve"> Library Catalogue application</w:t>
+      </w:r>
+      <w:r>
+        <w:t>.</w:t>
+      </w:r>
+    </w:p>
+    <w:p>
+      <w:pPr>
+        <w:numPr>
+          <w:ilvl w:val="0"/>
+          <w:numId w:val="2"/>
+        </w:numPr>
+      </w:pPr>
+      <w:r>
+        <w:t xml:space="preserve">Download the </w:t>
+      </w:r>
+      <w:r>
+        <w:t xml:space="preserve">digital catalogue </w:t>
+      </w:r>
+      <w:r>
+        <w:t>folder from the Google Drive account associated with </w:t>
       </w:r>
       <w:hyperlink r:id="rId6" w:history="1">
         <w:r>
@@ -571,6 +974,7 @@
         </w:numPr>
       </w:pPr>
       <w:r>
+        <w:lastRenderedPageBreak/>
         <w:t>Move the zip file to the </w:t>
       </w:r>
       <w:r>
@@ -625,29 +1029,28 @@
         </w:numPr>
       </w:pPr>
       <w:r>
-        <w:t xml:space="preserve">Close the </w:t>
+        <w:t>Reopen</w:t>
+      </w:r>
+      <w:r>
+        <w:t xml:space="preserve"> the </w:t>
       </w:r>
       <w:r>
         <w:t xml:space="preserve">library catalogue </w:t>
       </w:r>
       <w:r>
-        <w:t xml:space="preserve">app and </w:t>
-      </w:r>
-      <w:r>
-        <w:t>re</w:t>
-      </w:r>
-      <w:r>
-        <w:t>open it, and when the warning shows, navigate to this folder, click on it, and click </w:t>
-      </w:r>
-      <w:r>
-        <w:rPr>
-          <w:b/>
-          <w:bCs/>
-        </w:rPr>
-        <w:t>OK</w:t>
-      </w:r>
-      <w:r>
-        <w:t>.</w:t>
+        <w:t>app</w:t>
+      </w:r>
+      <w:r>
+        <w:t>lication.</w:t>
+      </w:r>
+      <w:r>
+        <w:t xml:space="preserve"> </w:t>
+      </w:r>
+      <w:r>
+        <w:t>The setup wizard should launch again. If it does not, see no. 6B below.</w:t>
+      </w:r>
+      <w:r>
+        <w:t xml:space="preserve"> </w:t>
       </w:r>
     </w:p>
     <w:p>
@@ -658,7 +1061,54 @@
         </w:numPr>
       </w:pPr>
       <w:r>
-        <w:t>Navigate to the digital catalogue page. You should now see the folders of composer names on this page.</w:t>
+        <w:rPr>
+          <w:b/>
+          <w:bCs/>
+        </w:rPr>
+        <w:t>A.</w:t>
+      </w:r>
+      <w:r>
+        <w:t xml:space="preserve"> If the setup wizard launches, on the “Scan for Digital Catalogue Folder Page,” make sure that the digital catalogue folder is found in the Documents folder during the scan. If you named it something else or saved it somewhere other than the Documents folder, navigate to and select that folder instead.</w:t>
+      </w:r>
+    </w:p>
+    <w:p>
+      <w:pPr>
+        <w:ind w:left="720"/>
+      </w:pPr>
+      <w:r>
+        <w:rPr>
+          <w:b/>
+          <w:bCs/>
+        </w:rPr>
+        <w:t>B.</w:t>
+      </w:r>
+      <w:r>
+        <w:rPr>
+          <w:b/>
+          <w:bCs/>
+        </w:rPr>
+        <w:t xml:space="preserve"> </w:t>
+      </w:r>
+      <w:r>
+        <w:t xml:space="preserve">If the setup wizard does not launch, you may have already set a path for the digital catalogue. If this was unintended, you can change the base path on the </w:t>
+      </w:r>
+      <w:r>
+        <w:rPr>
+          <w:b/>
+          <w:bCs/>
+        </w:rPr>
+        <w:t xml:space="preserve">Settings </w:t>
+      </w:r>
+      <w:r>
+        <w:t xml:space="preserve">page to reflect the correct folder. You must be logged in as an admin to access the settings page. If needed, you can uninstall and reinstall the </w:t>
+      </w:r>
+      <w:proofErr w:type="spellStart"/>
+      <w:r>
+        <w:t>Philharmonia</w:t>
+      </w:r>
+      <w:proofErr w:type="spellEnd"/>
+      <w:r>
+        <w:t xml:space="preserve"> Library Catalogue application, which will trigger the setup wizard again so that you can select the correct path (see no. 6A).</w:t>
       </w:r>
     </w:p>
     <w:p>
@@ -669,7 +1119,62 @@
         </w:numPr>
       </w:pPr>
       <w:r>
-        <w:t>Periodically back up and compress (zip) the digital catalogue from the Settings page and store it in Google Drive or another safe storage location.</w:t>
+        <w:t xml:space="preserve">Navigate to the </w:t>
+      </w:r>
+      <w:r>
+        <w:rPr>
+          <w:b/>
+          <w:bCs/>
+        </w:rPr>
+        <w:t>D</w:t>
+      </w:r>
+      <w:r>
+        <w:rPr>
+          <w:b/>
+          <w:bCs/>
+        </w:rPr>
+        <w:t xml:space="preserve">igital </w:t>
+      </w:r>
+      <w:r>
+        <w:rPr>
+          <w:b/>
+          <w:bCs/>
+        </w:rPr>
+        <w:t>C</w:t>
+      </w:r>
+      <w:r>
+        <w:rPr>
+          <w:b/>
+          <w:bCs/>
+        </w:rPr>
+        <w:t>atalogue</w:t>
+      </w:r>
+      <w:r>
+        <w:t xml:space="preserve"> page. You should now see the folders of composer names on this page</w:t>
+      </w:r>
+      <w:r>
+        <w:t>, and you can navigate through them.</w:t>
+      </w:r>
+    </w:p>
+    <w:p>
+      <w:pPr>
+        <w:numPr>
+          <w:ilvl w:val="0"/>
+          <w:numId w:val="2"/>
+        </w:numPr>
+      </w:pPr>
+      <w:r>
+        <w:t xml:space="preserve">Periodically back up and compress (zip) the digital catalogue from the </w:t>
+      </w:r>
+      <w:r>
+        <w:rPr>
+          <w:b/>
+          <w:bCs/>
+        </w:rPr>
+        <w:t>Settings</w:t>
+      </w:r>
+      <w:r>
+        <w:t xml:space="preserve"> page and store it in Google Drive or another safe storage location.</w:t>
       </w:r>
     </w:p>
     <w:p>
@@ -701,18 +1206,31 @@
       <w:r>
         <w:t>The call number is an important identifying piece of information for each piece in the collection. It contains four categories: composer, ensemble type, genre, and publisher, and occasionally includes further identifying information, such as an opus number.</w:t>
       </w:r>
-    </w:p>
-    <w:p>
-      <w:r>
-        <w:t xml:space="preserve">The cataloguing system automatically assigns a call number to a piece and saves it in the database, so you don't need to worry about generating it yourself. When cataloguing a new </w:t>
-      </w:r>
+      <w:r>
+        <w:t xml:space="preserve"> You can learn more about the call number on the </w:t>
+      </w:r>
+      <w:r>
+        <w:rPr>
+          <w:b/>
+          <w:bCs/>
+        </w:rPr>
+        <w:t>Classification Guide</w:t>
+      </w:r>
+      <w:r>
+        <w:t xml:space="preserve"> page.</w:t>
+      </w:r>
+    </w:p>
+    <w:p>
+      <w:r>
+        <w:t>The cataloguing system automatically assigns a call number to a piece and saves it in the database, so you don't need to worry about generating it yourself. When cataloguing a new piece, make sure to write down the call number before pressing submit, create a new label with the call number on a single line separated by spaces, and affix it to the folder</w:t>
+      </w:r>
+      <w:r>
+        <w:t xml:space="preserve"> before shelving it.</w:t>
+      </w:r>
+    </w:p>
+    <w:p>
       <w:r>
         <w:lastRenderedPageBreak/>
-        <w:t>piece, make sure to write down the call number before pressing submit, create a new label with the call number on a single line separated by spaces, and affix it to the folder.</w:t>
-      </w:r>
-    </w:p>
-    <w:p>
-      <w:r>
         <w:t>As indicated by the call number, pieces will be organized by ensemble type, then further by composer, genre, and finally publisher. Please familiarize yourself with the shelving guide to correctly shelve the new materials.</w:t>
       </w:r>
     </w:p>
@@ -730,6 +1248,95 @@
 <file path=word/numbering.xml><?xml version="1.0" encoding="utf-8"?>
 <w:numbering xmlns:wpc="http://schemas.microsoft.com/office/word/2010/wordprocessingCanvas" xmlns:cx="http://schemas.microsoft.com/office/drawing/2014/chartex" xmlns:cx1="http://schemas.microsoft.com/office/drawing/2015/9/8/chartex" xmlns:cx2="http://schemas.microsoft.com/office/drawing/2015/10/21/chartex" xmlns:cx3="http://schemas.microsoft.com/office/drawing/2016/5/9/chartex" xmlns:cx4="http://schemas.microsoft.com/office/drawing/2016/5/10/chartex" xmlns:cx5="http://schemas.microsoft.com/office/drawing/2016/5/11/chartex" xmlns:cx6="http://schemas.microsoft.com/office/drawing/2016/5/12/chartex" xmlns:cx7="http://schemas.microsoft.com/office/drawing/2016/5/13/chartex" xmlns:cx8="http://schemas.microsoft.com/office/drawing/2016/5/14/chartex" xmlns:mc="http://schemas.openxmlformats.org/markup-compatibility/2006" xmlns:aink="http://schemas.microsoft.com/office/drawing/2016/ink" xmlns:am3d="http://schemas.microsoft.com/office/drawing/2017/model3d" xmlns:o="urn:schemas-microsoft-com:office:office" xmlns:oel="http://schemas.microsoft.com/office/2019/extlst" xmlns:r="http://schemas.openxmlformats.org/officeDocument/2006/relationships" xmlns:m="http://schemas.openxmlformats.org/officeDocument/2006/math" xmlns:v="urn:schemas-microsoft-com:vml" xmlns:wp14="http://schemas.microsoft.com/office/word/2010/wordprocessingDrawing" xmlns:wp="http://schemas.openxmlformats.org/drawingml/2006/wordprocessingDrawing" xmlns:w10="urn:schemas-microsoft-com:office:word" xmlns:w="http://schemas.openxmlformats.org/wordprocessingml/2006/main" xmlns:w14="http://schemas.microsoft.com/office/word/2010/wordml" xmlns:w15="http://schemas.microsoft.com/office/word/2012/wordml" xmlns:w16cex="http://schemas.microsoft.com/office/word/2018/wordml/cex" xmlns:w16cid="http://schemas.microsoft.com/office/word/2016/wordml/cid" xmlns:w16="http://schemas.microsoft.com/office/word/2018/wordml" xmlns:w16du="http://schemas.microsoft.com/office/word/2023/wordml/word16du" xmlns:w16sdtdh="http://schemas.microsoft.com/office/word/2020/wordml/sdtdatahash" xmlns:w16se="http://schemas.microsoft.com/office/word/2015/wordml/symex" xmlns:wpg="http://schemas.microsoft.com/office/word/2010/wordprocessingGroup" xmlns:wpi="http://schemas.microsoft.com/office/word/2010/wordprocessingInk" xmlns:wne="http://schemas.microsoft.com/office/word/2006/wordml" xmlns:wps="http://schemas.microsoft.com/office/word/2010/wordprocessingShape" mc:Ignorable="w14 w15 w16se w16cid w16 w16cex w16sdtdh w16du wp14">
   <w:abstractNum w:abstractNumId="0" w15:restartNumberingAfterBreak="0">
+    <w:nsid w:val="192435FF"/>
+    <w:multiLevelType w:val="hybridMultilevel"/>
+    <w:tmpl w:val="DB4460B0"/>
+    <w:lvl w:ilvl="0" w:tplc="0409000F">
+      <w:start w:val="1"/>
+      <w:numFmt w:val="decimal"/>
+      <w:lvlText w:val="%1."/>
+      <w:lvlJc w:val="left"/>
+      <w:pPr>
+        <w:ind w:left="720" w:hanging="360"/>
+      </w:pPr>
+      <w:rPr>
+        <w:rFonts w:hint="default"/>
+      </w:rPr>
+    </w:lvl>
+    <w:lvl w:ilvl="1" w:tplc="04090019" w:tentative="1">
+      <w:start w:val="1"/>
+      <w:numFmt w:val="lowerLetter"/>
+      <w:lvlText w:val="%2."/>
+      <w:lvlJc w:val="left"/>
+      <w:pPr>
+        <w:ind w:left="1440" w:hanging="360"/>
+      </w:pPr>
+    </w:lvl>
+    <w:lvl w:ilvl="2" w:tplc="0409001B" w:tentative="1">
+      <w:start w:val="1"/>
+      <w:numFmt w:val="lowerRoman"/>
+      <w:lvlText w:val="%3."/>
+      <w:lvlJc w:val="right"/>
+      <w:pPr>
+        <w:ind w:left="2160" w:hanging="180"/>
+      </w:pPr>
+    </w:lvl>
+    <w:lvl w:ilvl="3" w:tplc="0409000F" w:tentative="1">
+      <w:start w:val="1"/>
+      <w:numFmt w:val="decimal"/>
+      <w:lvlText w:val="%4."/>
+      <w:lvlJc w:val="left"/>
+      <w:pPr>
+        <w:ind w:left="2880" w:hanging="360"/>
+      </w:pPr>
+    </w:lvl>
+    <w:lvl w:ilvl="4" w:tplc="04090019" w:tentative="1">
+      <w:start w:val="1"/>
+      <w:numFmt w:val="lowerLetter"/>
+      <w:lvlText w:val="%5."/>
+      <w:lvlJc w:val="left"/>
+      <w:pPr>
+        <w:ind w:left="3600" w:hanging="360"/>
+      </w:pPr>
+    </w:lvl>
+    <w:lvl w:ilvl="5" w:tplc="0409001B" w:tentative="1">
+      <w:start w:val="1"/>
+      <w:numFmt w:val="lowerRoman"/>
+      <w:lvlText w:val="%6."/>
+      <w:lvlJc w:val="right"/>
+      <w:pPr>
+        <w:ind w:left="4320" w:hanging="180"/>
+      </w:pPr>
+    </w:lvl>
+    <w:lvl w:ilvl="6" w:tplc="0409000F" w:tentative="1">
+      <w:start w:val="1"/>
+      <w:numFmt w:val="decimal"/>
+      <w:lvlText w:val="%7."/>
+      <w:lvlJc w:val="left"/>
+      <w:pPr>
+        <w:ind w:left="5040" w:hanging="360"/>
+      </w:pPr>
+    </w:lvl>
+    <w:lvl w:ilvl="7" w:tplc="04090019" w:tentative="1">
+      <w:start w:val="1"/>
+      <w:numFmt w:val="lowerLetter"/>
+      <w:lvlText w:val="%8."/>
+      <w:lvlJc w:val="left"/>
+      <w:pPr>
+        <w:ind w:left="5760" w:hanging="360"/>
+      </w:pPr>
+    </w:lvl>
+    <w:lvl w:ilvl="8" w:tplc="0409001B" w:tentative="1">
+      <w:start w:val="1"/>
+      <w:numFmt w:val="lowerRoman"/>
+      <w:lvlText w:val="%9."/>
+      <w:lvlJc w:val="right"/>
+      <w:pPr>
+        <w:ind w:left="6480" w:hanging="180"/>
+      </w:pPr>
+    </w:lvl>
+  </w:abstractNum>
+  <w:abstractNum w:abstractNumId="1" w15:restartNumberingAfterBreak="0">
     <w:nsid w:val="49BD2ED9"/>
     <w:multiLevelType w:val="multilevel"/>
     <w:tmpl w:val="D40C8D62"/>
@@ -842,7 +1449,7 @@
       </w:pPr>
     </w:lvl>
   </w:abstractNum>
-  <w:abstractNum w:abstractNumId="1" w15:restartNumberingAfterBreak="0">
+  <w:abstractNum w:abstractNumId="2" w15:restartNumberingAfterBreak="0">
     <w:nsid w:val="4EA1460E"/>
     <w:multiLevelType w:val="multilevel"/>
     <w:tmpl w:val="865E616E"/>
@@ -991,11 +1598,130 @@
       </w:rPr>
     </w:lvl>
   </w:abstractNum>
+  <w:abstractNum w:abstractNumId="3" w15:restartNumberingAfterBreak="0">
+    <w:nsid w:val="792848FA"/>
+    <w:multiLevelType w:val="hybridMultilevel"/>
+    <w:tmpl w:val="C824B148"/>
+    <w:lvl w:ilvl="0" w:tplc="3E78FB00">
+      <w:start w:val="2"/>
+      <w:numFmt w:val="bullet"/>
+      <w:lvlText w:val="-"/>
+      <w:lvlJc w:val="left"/>
+      <w:pPr>
+        <w:ind w:left="720" w:hanging="360"/>
+      </w:pPr>
+      <w:rPr>
+        <w:rFonts w:ascii="Aptos" w:eastAsiaTheme="minorHAnsi" w:hAnsi="Aptos" w:cstheme="minorBidi" w:hint="default"/>
+      </w:rPr>
+    </w:lvl>
+    <w:lvl w:ilvl="1" w:tplc="04090003" w:tentative="1">
+      <w:start w:val="1"/>
+      <w:numFmt w:val="bullet"/>
+      <w:lvlText w:val="o"/>
+      <w:lvlJc w:val="left"/>
+      <w:pPr>
+        <w:ind w:left="1440" w:hanging="360"/>
+      </w:pPr>
+      <w:rPr>
+        <w:rFonts w:ascii="Courier New" w:hAnsi="Courier New" w:cs="Courier New" w:hint="default"/>
+      </w:rPr>
+    </w:lvl>
+    <w:lvl w:ilvl="2" w:tplc="04090005" w:tentative="1">
+      <w:start w:val="1"/>
+      <w:numFmt w:val="bullet"/>
+      <w:lvlText w:val=""/>
+      <w:lvlJc w:val="left"/>
+      <w:pPr>
+        <w:ind w:left="2160" w:hanging="360"/>
+      </w:pPr>
+      <w:rPr>
+        <w:rFonts w:ascii="Wingdings" w:hAnsi="Wingdings" w:hint="default"/>
+      </w:rPr>
+    </w:lvl>
+    <w:lvl w:ilvl="3" w:tplc="04090001" w:tentative="1">
+      <w:start w:val="1"/>
+      <w:numFmt w:val="bullet"/>
+      <w:lvlText w:val=""/>
+      <w:lvlJc w:val="left"/>
+      <w:pPr>
+        <w:ind w:left="2880" w:hanging="360"/>
+      </w:pPr>
+      <w:rPr>
+        <w:rFonts w:ascii="Symbol" w:hAnsi="Symbol" w:hint="default"/>
+      </w:rPr>
+    </w:lvl>
+    <w:lvl w:ilvl="4" w:tplc="04090003" w:tentative="1">
+      <w:start w:val="1"/>
+      <w:numFmt w:val="bullet"/>
+      <w:lvlText w:val="o"/>
+      <w:lvlJc w:val="left"/>
+      <w:pPr>
+        <w:ind w:left="3600" w:hanging="360"/>
+      </w:pPr>
+      <w:rPr>
+        <w:rFonts w:ascii="Courier New" w:hAnsi="Courier New" w:cs="Courier New" w:hint="default"/>
+      </w:rPr>
+    </w:lvl>
+    <w:lvl w:ilvl="5" w:tplc="04090005" w:tentative="1">
+      <w:start w:val="1"/>
+      <w:numFmt w:val="bullet"/>
+      <w:lvlText w:val=""/>
+      <w:lvlJc w:val="left"/>
+      <w:pPr>
+        <w:ind w:left="4320" w:hanging="360"/>
+      </w:pPr>
+      <w:rPr>
+        <w:rFonts w:ascii="Wingdings" w:hAnsi="Wingdings" w:hint="default"/>
+      </w:rPr>
+    </w:lvl>
+    <w:lvl w:ilvl="6" w:tplc="04090001" w:tentative="1">
+      <w:start w:val="1"/>
+      <w:numFmt w:val="bullet"/>
+      <w:lvlText w:val=""/>
+      <w:lvlJc w:val="left"/>
+      <w:pPr>
+        <w:ind w:left="5040" w:hanging="360"/>
+      </w:pPr>
+      <w:rPr>
+        <w:rFonts w:ascii="Symbol" w:hAnsi="Symbol" w:hint="default"/>
+      </w:rPr>
+    </w:lvl>
+    <w:lvl w:ilvl="7" w:tplc="04090003" w:tentative="1">
+      <w:start w:val="1"/>
+      <w:numFmt w:val="bullet"/>
+      <w:lvlText w:val="o"/>
+      <w:lvlJc w:val="left"/>
+      <w:pPr>
+        <w:ind w:left="5760" w:hanging="360"/>
+      </w:pPr>
+      <w:rPr>
+        <w:rFonts w:ascii="Courier New" w:hAnsi="Courier New" w:cs="Courier New" w:hint="default"/>
+      </w:rPr>
+    </w:lvl>
+    <w:lvl w:ilvl="8" w:tplc="04090005" w:tentative="1">
+      <w:start w:val="1"/>
+      <w:numFmt w:val="bullet"/>
+      <w:lvlText w:val=""/>
+      <w:lvlJc w:val="left"/>
+      <w:pPr>
+        <w:ind w:left="6480" w:hanging="360"/>
+      </w:pPr>
+      <w:rPr>
+        <w:rFonts w:ascii="Wingdings" w:hAnsi="Wingdings" w:hint="default"/>
+      </w:rPr>
+    </w:lvl>
+  </w:abstractNum>
   <w:num w:numId="1" w16cid:durableId="177355838">
+    <w:abstractNumId w:val="2"/>
+  </w:num>
+  <w:num w:numId="2" w16cid:durableId="721444278">
     <w:abstractNumId w:val="1"/>
   </w:num>
-  <w:num w:numId="2" w16cid:durableId="721444278">
+  <w:num w:numId="3" w16cid:durableId="1052461506">
     <w:abstractNumId w:val="0"/>
+  </w:num>
+  <w:num w:numId="4" w16cid:durableId="1898474667">
+    <w:abstractNumId w:val="3"/>
   </w:num>
 </w:numbering>
 </file>

</xml_diff>

<commit_message>
restyled reports page with cards
</commit_message>
<xml_diff>
--- a/src/assets/user_manual.docx
+++ b/src/assets/user_manual.docx
@@ -18,9 +18,8 @@
           <w:sz w:val="28"/>
           <w:szCs w:val="28"/>
         </w:rPr>
-        <w:t xml:space="preserve">Yale </w:t>
-      </w:r>
-      <w:proofErr w:type="spellStart"/>
+        <w:t>Yale Philharmonia Library Catalogue</w:t>
+      </w:r>
       <w:r>
         <w:rPr>
           <w:b/>
@@ -28,9 +27,8 @@
           <w:sz w:val="28"/>
           <w:szCs w:val="28"/>
         </w:rPr>
-        <w:t>Philharmonia</w:t>
-      </w:r>
-      <w:proofErr w:type="spellEnd"/>
+        <w:t xml:space="preserve">: </w:t>
+      </w:r>
       <w:r>
         <w:rPr>
           <w:b/>
@@ -38,24 +36,6 @@
           <w:sz w:val="28"/>
           <w:szCs w:val="28"/>
         </w:rPr>
-        <w:t xml:space="preserve"> Library Catalogue</w:t>
-      </w:r>
-      <w:r>
-        <w:rPr>
-          <w:b/>
-          <w:bCs/>
-          <w:sz w:val="28"/>
-          <w:szCs w:val="28"/>
-        </w:rPr>
-        <w:t xml:space="preserve">: </w:t>
-      </w:r>
-      <w:r>
-        <w:rPr>
-          <w:b/>
-          <w:bCs/>
-          <w:sz w:val="28"/>
-          <w:szCs w:val="28"/>
-        </w:rPr>
         <w:t>User Manual</w:t>
       </w:r>
     </w:p>
@@ -67,18 +47,11 @@
         <w:t xml:space="preserve">data </w:t>
       </w:r>
       <w:r>
-        <w:t xml:space="preserve">storage and cataloguing tool for the Yale </w:t>
-      </w:r>
-      <w:proofErr w:type="spellStart"/>
-      <w:r>
-        <w:t>Philharmonia's</w:t>
-      </w:r>
-      <w:proofErr w:type="spellEnd"/>
-      <w:r>
-        <w:t xml:space="preserve"> performance library.</w:t>
-      </w:r>
-    </w:p>
-    <w:p>
+        <w:t>storage and cataloguing tool for the Yale Philharmonia's performance library.</w:t>
+      </w:r>
+      <w:r>
+        <w:t xml:space="preserve"> </w:t>
+      </w:r>
       <w:r>
         <w:t>There are two main</w:t>
       </w:r>
@@ -92,7 +65,19 @@
         <w:t xml:space="preserve">record of the </w:t>
       </w:r>
       <w:r>
-        <w:t xml:space="preserve">library’s physical holdings, and the digital catalogue, which is the collection of </w:t>
+        <w:t xml:space="preserve">library’s physical holdings, and the </w:t>
+      </w:r>
+      <w:r>
+        <w:t>D</w:t>
+      </w:r>
+      <w:r>
+        <w:t xml:space="preserve">igital </w:t>
+      </w:r>
+      <w:r>
+        <w:t>C</w:t>
+      </w:r>
+      <w:r>
+        <w:t xml:space="preserve">atalogue, which is the collection of </w:t>
       </w:r>
       <w:r>
         <w:t>music scans (PDF format)</w:t>
@@ -101,18 +86,15 @@
         <w:t xml:space="preserve"> </w:t>
       </w:r>
       <w:r>
-        <w:t xml:space="preserve">that the Yale </w:t>
-      </w:r>
-      <w:proofErr w:type="spellStart"/>
-      <w:r>
-        <w:t>Philharmonia</w:t>
-      </w:r>
-      <w:proofErr w:type="spellEnd"/>
-      <w:r>
-        <w:t xml:space="preserve"> </w:t>
+        <w:t xml:space="preserve">that the Yale Philharmonia </w:t>
       </w:r>
       <w:r>
         <w:t>owns.</w:t>
+      </w:r>
+    </w:p>
+    <w:p>
+      <w:r>
+        <w:t>Each section below outlines each page of the application.</w:t>
       </w:r>
     </w:p>
     <w:p>
@@ -173,10 +155,77 @@
           <w:b/>
           <w:bCs/>
         </w:rPr>
-        <w:t>Physical Library Holdings</w:t>
-      </w:r>
-    </w:p>
-    <w:p>
+        <w:t>Browse</w:t>
+      </w:r>
+      <w:r>
+        <w:rPr>
+          <w:b/>
+          <w:bCs/>
+        </w:rPr>
+        <w:t xml:space="preserve"> Holdings</w:t>
+      </w:r>
+    </w:p>
+    <w:p>
+      <w:r>
+        <w:rPr>
+          <w:noProof/>
+        </w:rPr>
+        <w:drawing>
+          <wp:anchor distT="0" distB="0" distL="114300" distR="114300" simplePos="0" relativeHeight="251658240" behindDoc="0" locked="0" layoutInCell="1" allowOverlap="1" wp14:anchorId="071723F2" wp14:editId="2FAC3915">
+            <wp:simplePos x="0" y="0"/>
+            <wp:positionH relativeFrom="column">
+              <wp:posOffset>-295</wp:posOffset>
+            </wp:positionH>
+            <wp:positionV relativeFrom="paragraph">
+              <wp:posOffset>600370</wp:posOffset>
+            </wp:positionV>
+            <wp:extent cx="5943600" cy="3976370"/>
+            <wp:effectExtent l="0" t="0" r="0" b="0"/>
+            <wp:wrapSquare wrapText="bothSides"/>
+            <wp:docPr id="1865585460" name="Picture 2" descr="A screenshot of a computer&#10;&#10;Description automatically generated"/>
+            <wp:cNvGraphicFramePr>
+              <a:graphicFrameLocks xmlns:a="http://schemas.openxmlformats.org/drawingml/2006/main" noChangeAspect="1"/>
+            </wp:cNvGraphicFramePr>
+            <a:graphic xmlns:a="http://schemas.openxmlformats.org/drawingml/2006/main">
+              <a:graphicData uri="http://schemas.openxmlformats.org/drawingml/2006/picture">
+                <pic:pic xmlns:pic="http://schemas.openxmlformats.org/drawingml/2006/picture">
+                  <pic:nvPicPr>
+                    <pic:cNvPr id="1865585460" name="Picture 2" descr="A screenshot of a computer&#10;&#10;Description automatically generated"/>
+                    <pic:cNvPicPr/>
+                  </pic:nvPicPr>
+                  <pic:blipFill>
+                    <a:blip r:embed="rId5" cstate="print">
+                      <a:extLst>
+                        <a:ext uri="{28A0092B-C50C-407E-A947-70E740481C1C}">
+                          <a14:useLocalDpi xmlns:a14="http://schemas.microsoft.com/office/drawing/2010/main" val="0"/>
+                        </a:ext>
+                      </a:extLst>
+                    </a:blip>
+                    <a:stretch>
+                      <a:fillRect/>
+                    </a:stretch>
+                  </pic:blipFill>
+                  <pic:spPr>
+                    <a:xfrm>
+                      <a:off x="0" y="0"/>
+                      <a:ext cx="5943600" cy="3976370"/>
+                    </a:xfrm>
+                    <a:prstGeom prst="rect">
+                      <a:avLst/>
+                    </a:prstGeom>
+                  </pic:spPr>
+                </pic:pic>
+              </a:graphicData>
+            </a:graphic>
+            <wp14:sizeRelH relativeFrom="page">
+              <wp14:pctWidth>0</wp14:pctWidth>
+            </wp14:sizeRelH>
+            <wp14:sizeRelV relativeFrom="page">
+              <wp14:pctHeight>0</wp14:pctHeight>
+            </wp14:sizeRelV>
+          </wp:anchor>
+        </w:drawing>
+      </w:r>
       <w:r>
         <w:t>From the </w:t>
       </w:r>
@@ -188,15 +237,17 @@
         <w:t>Browse Holdings</w:t>
       </w:r>
       <w:r>
-        <w:t xml:space="preserve"> page, you can easily browse the collection or search for a specific work, retrieve information about any piece owned by the </w:t>
-      </w:r>
-      <w:proofErr w:type="spellStart"/>
-      <w:r>
-        <w:t>Philharmonia</w:t>
-      </w:r>
-      <w:proofErr w:type="spellEnd"/>
-      <w:r>
-        <w:t xml:space="preserve">, look up its call number, and find materials </w:t>
+        <w:t> page, you can easily browse the collection</w:t>
+      </w:r>
+      <w:r>
+        <w:t xml:space="preserve"> of physical holdings</w:t>
+      </w:r>
+      <w:r>
+        <w:t xml:space="preserve"> or search for a specific work, retrieve information about any piece owned by the </w:t>
+      </w:r>
+      <w:r>
+        <w:lastRenderedPageBreak/>
+        <w:t xml:space="preserve">Philharmonia, look up its call number, and find materials </w:t>
       </w:r>
       <w:r>
         <w:t>i</w:t>
@@ -237,6 +288,66 @@
       </w:pPr>
       <w:r>
         <w:rPr>
+          <w:noProof/>
+        </w:rPr>
+        <w:drawing>
+          <wp:anchor distT="0" distB="0" distL="114300" distR="114300" simplePos="0" relativeHeight="251659264" behindDoc="0" locked="0" layoutInCell="1" allowOverlap="1" wp14:anchorId="29EC3C9D" wp14:editId="605CC6A0">
+            <wp:simplePos x="0" y="0"/>
+            <wp:positionH relativeFrom="column">
+              <wp:posOffset>0</wp:posOffset>
+            </wp:positionH>
+            <wp:positionV relativeFrom="paragraph">
+              <wp:posOffset>413046</wp:posOffset>
+            </wp:positionV>
+            <wp:extent cx="5943600" cy="3646805"/>
+            <wp:effectExtent l="0" t="0" r="0" b="0"/>
+            <wp:wrapSquare wrapText="bothSides"/>
+            <wp:docPr id="865297540" name="Picture 3" descr="A screenshot of a website&#10;&#10;Description automatically generated"/>
+            <wp:cNvGraphicFramePr>
+              <a:graphicFrameLocks xmlns:a="http://schemas.openxmlformats.org/drawingml/2006/main" noChangeAspect="1"/>
+            </wp:cNvGraphicFramePr>
+            <a:graphic xmlns:a="http://schemas.openxmlformats.org/drawingml/2006/main">
+              <a:graphicData uri="http://schemas.openxmlformats.org/drawingml/2006/picture">
+                <pic:pic xmlns:pic="http://schemas.openxmlformats.org/drawingml/2006/picture">
+                  <pic:nvPicPr>
+                    <pic:cNvPr id="865297540" name="Picture 3" descr="A screenshot of a website&#10;&#10;Description automatically generated"/>
+                    <pic:cNvPicPr/>
+                  </pic:nvPicPr>
+                  <pic:blipFill>
+                    <a:blip r:embed="rId6" cstate="print">
+                      <a:extLst>
+                        <a:ext uri="{28A0092B-C50C-407E-A947-70E740481C1C}">
+                          <a14:useLocalDpi xmlns:a14="http://schemas.microsoft.com/office/drawing/2010/main" val="0"/>
+                        </a:ext>
+                      </a:extLst>
+                    </a:blip>
+                    <a:stretch>
+                      <a:fillRect/>
+                    </a:stretch>
+                  </pic:blipFill>
+                  <pic:spPr>
+                    <a:xfrm>
+                      <a:off x="0" y="0"/>
+                      <a:ext cx="5943600" cy="3646805"/>
+                    </a:xfrm>
+                    <a:prstGeom prst="rect">
+                      <a:avLst/>
+                    </a:prstGeom>
+                  </pic:spPr>
+                </pic:pic>
+              </a:graphicData>
+            </a:graphic>
+            <wp14:sizeRelH relativeFrom="page">
+              <wp14:pctWidth>0</wp14:pctWidth>
+            </wp14:sizeRelH>
+            <wp14:sizeRelV relativeFrom="page">
+              <wp14:pctHeight>0</wp14:pctHeight>
+            </wp14:sizeRelV>
+          </wp:anchor>
+        </w:drawing>
+      </w:r>
+      <w:r>
+        <w:rPr>
           <w:b/>
           <w:bCs/>
         </w:rPr>
@@ -261,6 +372,11 @@
       </w:r>
     </w:p>
     <w:p>
+      <w:pPr>
+        <w:rPr>
+          <w:color w:val="FF0000"/>
+        </w:rPr>
+      </w:pPr>
       <w:r>
         <w:t>You can either save files directly into the Digital Catalogue folder (from email, IMSLP, etc.), or if you have downloaded them somewhere else, use the </w:t>
       </w:r>
@@ -309,7 +425,11 @@
       <w:r>
         <w:t>atalogue.</w:t>
       </w:r>
-    </w:p>
+      <w:r>
+        <w:t xml:space="preserve"> </w:t>
+      </w:r>
+    </w:p>
+    <w:p/>
     <w:p>
       <w:r>
         <w:t>When editing the digital catalogue, be sure to keep consistent naming/sorting conventions:</w:t>
@@ -336,6 +456,67 @@
         </w:numPr>
       </w:pPr>
       <w:r>
+        <w:rPr>
+          <w:noProof/>
+        </w:rPr>
+        <w:lastRenderedPageBreak/>
+        <w:drawing>
+          <wp:anchor distT="0" distB="0" distL="114300" distR="114300" simplePos="0" relativeHeight="251660288" behindDoc="0" locked="0" layoutInCell="1" allowOverlap="1" wp14:anchorId="5A2A74A7" wp14:editId="31CEC027">
+            <wp:simplePos x="0" y="0"/>
+            <wp:positionH relativeFrom="column">
+              <wp:posOffset>3041015</wp:posOffset>
+            </wp:positionH>
+            <wp:positionV relativeFrom="paragraph">
+              <wp:posOffset>0</wp:posOffset>
+            </wp:positionV>
+            <wp:extent cx="3326765" cy="4805680"/>
+            <wp:effectExtent l="0" t="0" r="635" b="0"/>
+            <wp:wrapSquare wrapText="bothSides"/>
+            <wp:docPr id="2109111671" name="Picture 4" descr="Add PDF Files to the Digital Catalogue&#10;"/>
+            <wp:cNvGraphicFramePr>
+              <a:graphicFrameLocks xmlns:a="http://schemas.openxmlformats.org/drawingml/2006/main" noChangeAspect="1"/>
+            </wp:cNvGraphicFramePr>
+            <a:graphic xmlns:a="http://schemas.openxmlformats.org/drawingml/2006/main">
+              <a:graphicData uri="http://schemas.openxmlformats.org/drawingml/2006/picture">
+                <pic:pic xmlns:pic="http://schemas.openxmlformats.org/drawingml/2006/picture">
+                  <pic:nvPicPr>
+                    <pic:cNvPr id="2109111671" name="Picture 4" descr="Add PDF Files to the Digital Catalogue&#10;"/>
+                    <pic:cNvPicPr/>
+                  </pic:nvPicPr>
+                  <pic:blipFill>
+                    <a:blip r:embed="rId7" cstate="print">
+                      <a:extLst>
+                        <a:ext uri="{28A0092B-C50C-407E-A947-70E740481C1C}">
+                          <a14:useLocalDpi xmlns:a14="http://schemas.microsoft.com/office/drawing/2010/main" val="0"/>
+                        </a:ext>
+                      </a:extLst>
+                    </a:blip>
+                    <a:stretch>
+                      <a:fillRect/>
+                    </a:stretch>
+                  </pic:blipFill>
+                  <pic:spPr>
+                    <a:xfrm>
+                      <a:off x="0" y="0"/>
+                      <a:ext cx="3326765" cy="4805680"/>
+                    </a:xfrm>
+                    <a:prstGeom prst="rect">
+                      <a:avLst/>
+                    </a:prstGeom>
+                  </pic:spPr>
+                </pic:pic>
+              </a:graphicData>
+            </a:graphic>
+            <wp14:sizeRelH relativeFrom="page">
+              <wp14:pctWidth>0</wp14:pctWidth>
+            </wp14:sizeRelH>
+            <wp14:sizeRelV relativeFrom="page">
+              <wp14:pctHeight>0</wp14:pctHeight>
+            </wp14:sizeRelV>
+          </wp:anchor>
+        </w:drawing>
+      </w:r>
+      <w:r>
         <w:t>When adding a new piece, create a folder with the name of the piece</w:t>
       </w:r>
     </w:p>
@@ -348,7 +529,6 @@
         </w:numPr>
       </w:pPr>
       <w:r>
-        <w:lastRenderedPageBreak/>
         <w:t>Inside of the folder for each piece, include a logical folder structure such as strings/violin1.pdf, violin2.pdf and winds/flute.pdf, oboe.pdf etc.</w:t>
       </w:r>
     </w:p>
@@ -419,7 +599,7 @@
         <w:rPr>
           <w:noProof/>
         </w:rPr>
-        <w:pict w14:anchorId="1370DE89">
+        <w:pict w14:anchorId="46E66E74">
           <v:rect id="_x0000_i1029" alt="" style="width:468pt;height:.05pt;mso-width-percent:0;mso-height-percent:0;mso-width-percent:0;mso-height-percent:0" o:hralign="center" o:hrstd="t" o:hr="t" fillcolor="#a0a0a0" stroked="f"/>
         </w:pict>
       </w:r>
@@ -436,7 +616,7 @@
           <w:b/>
           <w:bCs/>
         </w:rPr>
-        <w:t>Backups</w:t>
+        <w:t>Manage Holdings</w:t>
       </w:r>
     </w:p>
     <w:p>
@@ -448,10 +628,156 @@
           <w:b/>
           <w:bCs/>
         </w:rPr>
+        <w:t xml:space="preserve">Manage Holdings </w:t>
+      </w:r>
+      <w:r>
+        <w:t xml:space="preserve">page, librarians with administrative access can modify, delete, and add new library holdings. You can also manage the Digital Catalogue from this page. You can either operate in “new” or “edit” mode. To add a new piece, simply fill out the “Add New Piece” form with relevant information (title, composer, publisher, etc.) and generate a call number. If you are unfamiliar with call numbers, see the call number section in the </w:t>
+      </w:r>
+      <w:r>
+        <w:rPr>
+          <w:b/>
+          <w:bCs/>
+        </w:rPr>
+        <w:t xml:space="preserve">FAQ </w:t>
+      </w:r>
+      <w:r>
+        <w:t xml:space="preserve">below. Once you are finished inputting all information, click “Catalogue” to add the piece to the database. To edit a piece, search for the piece you want to update in the “Edit Existing Holdings” section, click on it, and its current information will be populated in the catalogue </w:t>
+      </w:r>
+    </w:p>
+    <w:p/>
+    <w:p/>
+    <w:p>
+      <w:r>
+        <w:rPr>
+          <w:noProof/>
+        </w:rPr>
+        <w:lastRenderedPageBreak/>
+        <w:drawing>
+          <wp:anchor distT="0" distB="0" distL="114300" distR="114300" simplePos="0" relativeHeight="251663360" behindDoc="1" locked="0" layoutInCell="1" allowOverlap="1" wp14:anchorId="11229D85" wp14:editId="45E65EC7">
+            <wp:simplePos x="0" y="0"/>
+            <wp:positionH relativeFrom="column">
+              <wp:posOffset>0</wp:posOffset>
+            </wp:positionH>
+            <wp:positionV relativeFrom="paragraph">
+              <wp:posOffset>0</wp:posOffset>
+            </wp:positionV>
+            <wp:extent cx="5943600" cy="4459605"/>
+            <wp:effectExtent l="0" t="0" r="0" b="0"/>
+            <wp:wrapTight wrapText="bothSides">
+              <wp:wrapPolygon edited="0">
+                <wp:start x="0" y="0"/>
+                <wp:lineTo x="0" y="21529"/>
+                <wp:lineTo x="21554" y="21529"/>
+                <wp:lineTo x="21554" y="0"/>
+                <wp:lineTo x="0" y="0"/>
+              </wp:wrapPolygon>
+            </wp:wrapTight>
+            <wp:docPr id="1031455834" name="Picture 6" descr="A screenshot of a computer&#10;&#10;Description automatically generated"/>
+            <wp:cNvGraphicFramePr>
+              <a:graphicFrameLocks xmlns:a="http://schemas.openxmlformats.org/drawingml/2006/main" noChangeAspect="1"/>
+            </wp:cNvGraphicFramePr>
+            <a:graphic xmlns:a="http://schemas.openxmlformats.org/drawingml/2006/main">
+              <a:graphicData uri="http://schemas.openxmlformats.org/drawingml/2006/picture">
+                <pic:pic xmlns:pic="http://schemas.openxmlformats.org/drawingml/2006/picture">
+                  <pic:nvPicPr>
+                    <pic:cNvPr id="1031455834" name="Picture 6" descr="A screenshot of a computer&#10;&#10;Description automatically generated"/>
+                    <pic:cNvPicPr/>
+                  </pic:nvPicPr>
+                  <pic:blipFill>
+                    <a:blip r:embed="rId8" cstate="print">
+                      <a:extLst>
+                        <a:ext uri="{28A0092B-C50C-407E-A947-70E740481C1C}">
+                          <a14:useLocalDpi xmlns:a14="http://schemas.microsoft.com/office/drawing/2010/main" val="0"/>
+                        </a:ext>
+                      </a:extLst>
+                    </a:blip>
+                    <a:stretch>
+                      <a:fillRect/>
+                    </a:stretch>
+                  </pic:blipFill>
+                  <pic:spPr>
+                    <a:xfrm>
+                      <a:off x="0" y="0"/>
+                      <a:ext cx="5943600" cy="4459605"/>
+                    </a:xfrm>
+                    <a:prstGeom prst="rect">
+                      <a:avLst/>
+                    </a:prstGeom>
+                  </pic:spPr>
+                </pic:pic>
+              </a:graphicData>
+            </a:graphic>
+            <wp14:sizeRelH relativeFrom="page">
+              <wp14:pctWidth>0</wp14:pctWidth>
+            </wp14:sizeRelH>
+            <wp14:sizeRelV relativeFrom="page">
+              <wp14:pctHeight>0</wp14:pctHeight>
+            </wp14:sizeRelV>
+          </wp:anchor>
+        </w:drawing>
+      </w:r>
+    </w:p>
+    <w:p>
+      <w:r>
+        <w:t>form entitled “Editing [piece name].” Now in “edit” mode, you have the option to update information about the piece or delete it from the catalogue.</w:t>
+      </w:r>
+    </w:p>
+    <w:p>
+      <w:pPr>
+        <w:rPr>
+          <w:b/>
+          <w:bCs/>
+        </w:rPr>
+      </w:pPr>
+      <w:r>
+        <w:rPr>
+          <w:noProof/>
+        </w:rPr>
+        <w:pict w14:anchorId="00080F35">
+          <v:rect id="_x0000_i1028" alt="" style="width:468pt;height:.05pt;mso-width-percent:0;mso-height-percent:0;mso-width-percent:0;mso-height-percent:0" o:hralign="center" o:hrstd="t" o:hr="t" fillcolor="#a0a0a0" stroked="f"/>
+        </w:pict>
+      </w:r>
+    </w:p>
+    <w:p>
+      <w:pPr>
+        <w:rPr>
+          <w:b/>
+          <w:bCs/>
+        </w:rPr>
+      </w:pPr>
+      <w:r>
+        <w:rPr>
+          <w:b/>
+          <w:bCs/>
+        </w:rPr>
+        <w:t>Settings</w:t>
+      </w:r>
+    </w:p>
+    <w:p>
+      <w:r>
+        <w:t xml:space="preserve">On the </w:t>
+      </w:r>
+      <w:r>
+        <w:rPr>
+          <w:b/>
+          <w:bCs/>
+        </w:rPr>
         <w:t xml:space="preserve">Settings </w:t>
       </w:r>
       <w:r>
-        <w:t xml:space="preserve">page, you can create two types of backups: </w:t>
+        <w:t>page</w:t>
+      </w:r>
+      <w:r>
+        <w:t xml:space="preserve"> (you must log in as an admin to access this page)</w:t>
+      </w:r>
+      <w:r>
+        <w:t xml:space="preserve">, you can </w:t>
+      </w:r>
+      <w:r>
+        <w:t xml:space="preserve"> add admins, update the digital catalogue folder location, and </w:t>
+      </w:r>
+      <w:r>
+        <w:t xml:space="preserve">create two types of backups: </w:t>
       </w:r>
     </w:p>
     <w:p>
@@ -463,16 +789,11 @@
         </w:numPr>
       </w:pPr>
       <w:r>
-        <w:t xml:space="preserve">A backup of the library’s physical holdings </w:t>
-      </w:r>
-      <w:proofErr w:type="gramStart"/>
-      <w:r>
-        <w:t>record</w:t>
+        <w:t>A backup of the library’s physical holdings record</w:t>
       </w:r>
       <w:r>
         <w:t>,</w:t>
       </w:r>
-      <w:proofErr w:type="gramEnd"/>
       <w:r>
         <w:t xml:space="preserve"> which creates a CSV file that you may transfer to an external system such as </w:t>
       </w:r>
@@ -497,40 +818,86 @@
     </w:p>
     <w:p>
       <w:r>
+        <w:lastRenderedPageBreak/>
         <w:t>It is suggested that you periodically create backups and store them in a safe place like Google Drive or a shared server.</w:t>
       </w:r>
       <w:r>
         <w:t xml:space="preserve"> New backups will not overwrite old ones (they will be saved with a new timestamp), so you will need to delete older backups manually.</w:t>
       </w:r>
-    </w:p>
-    <w:p>
       <w:r>
         <w:rPr>
           <w:noProof/>
         </w:rPr>
-        <w:pict w14:anchorId="7176B1CE">
-          <v:rect id="_x0000_i1028" alt="" style="width:468pt;height:.05pt;mso-width-percent:0;mso-height-percent:0;mso-width-percent:0;mso-height-percent:0" o:hralign="center" o:hrstd="t" o:hr="t" fillcolor="#a0a0a0" stroked="f"/>
-        </w:pict>
-      </w:r>
-    </w:p>
-    <w:p>
-      <w:pPr>
-        <w:rPr>
-          <w:b/>
-          <w:bCs/>
-        </w:rPr>
-      </w:pPr>
-      <w:r>
-        <w:rPr>
-          <w:b/>
-          <w:bCs/>
-        </w:rPr>
-        <w:t>Librarian Admin Permissions</w:t>
-      </w:r>
-    </w:p>
-    <w:p>
-      <w:r>
-        <w:t>Any</w:t>
+        <w:t xml:space="preserve"> </w:t>
+      </w:r>
+      <w:r>
+        <w:rPr>
+          <w:noProof/>
+        </w:rPr>
+        <w:drawing>
+          <wp:anchor distT="0" distB="0" distL="114300" distR="114300" simplePos="0" relativeHeight="251662336" behindDoc="0" locked="0" layoutInCell="1" allowOverlap="1" wp14:anchorId="532599FE" wp14:editId="72691F65">
+            <wp:simplePos x="0" y="0"/>
+            <wp:positionH relativeFrom="column">
+              <wp:posOffset>0</wp:posOffset>
+            </wp:positionH>
+            <wp:positionV relativeFrom="paragraph">
+              <wp:posOffset>739140</wp:posOffset>
+            </wp:positionV>
+            <wp:extent cx="5943600" cy="3789680"/>
+            <wp:effectExtent l="0" t="0" r="0" b="0"/>
+            <wp:wrapSquare wrapText="bothSides"/>
+            <wp:docPr id="438584747" name="Picture 5" descr="A screenshot of a folder&#10;&#10;Description automatically generated"/>
+            <wp:cNvGraphicFramePr>
+              <a:graphicFrameLocks xmlns:a="http://schemas.openxmlformats.org/drawingml/2006/main" noChangeAspect="1"/>
+            </wp:cNvGraphicFramePr>
+            <a:graphic xmlns:a="http://schemas.openxmlformats.org/drawingml/2006/main">
+              <a:graphicData uri="http://schemas.openxmlformats.org/drawingml/2006/picture">
+                <pic:pic xmlns:pic="http://schemas.openxmlformats.org/drawingml/2006/picture">
+                  <pic:nvPicPr>
+                    <pic:cNvPr id="438584747" name="Picture 5" descr="A screenshot of a folder&#10;&#10;Description automatically generated"/>
+                    <pic:cNvPicPr/>
+                  </pic:nvPicPr>
+                  <pic:blipFill>
+                    <a:blip r:embed="rId9" cstate="print">
+                      <a:extLst>
+                        <a:ext uri="{28A0092B-C50C-407E-A947-70E740481C1C}">
+                          <a14:useLocalDpi xmlns:a14="http://schemas.microsoft.com/office/drawing/2010/main" val="0"/>
+                        </a:ext>
+                      </a:extLst>
+                    </a:blip>
+                    <a:stretch>
+                      <a:fillRect/>
+                    </a:stretch>
+                  </pic:blipFill>
+                  <pic:spPr>
+                    <a:xfrm>
+                      <a:off x="0" y="0"/>
+                      <a:ext cx="5943600" cy="3789680"/>
+                    </a:xfrm>
+                    <a:prstGeom prst="rect">
+                      <a:avLst/>
+                    </a:prstGeom>
+                  </pic:spPr>
+                </pic:pic>
+              </a:graphicData>
+            </a:graphic>
+            <wp14:sizeRelH relativeFrom="page">
+              <wp14:pctWidth>0</wp14:pctWidth>
+            </wp14:sizeRelH>
+            <wp14:sizeRelV relativeFrom="page">
+              <wp14:pctHeight>0</wp14:pctHeight>
+            </wp14:sizeRelV>
+          </wp:anchor>
+        </w:drawing>
+      </w:r>
+    </w:p>
+    <w:p/>
+    <w:p>
+      <w:r>
+        <w:t>While a</w:t>
+      </w:r>
+      <w:r>
+        <w:t>ny</w:t>
       </w:r>
       <w:r>
         <w:t xml:space="preserve"> user can </w:t>
@@ -539,7 +906,7 @@
         <w:t>browse the catalogue</w:t>
       </w:r>
       <w:r>
-        <w:t>. O</w:t>
+        <w:t>, o</w:t>
       </w:r>
       <w:r>
         <w:t>nly</w:t>
@@ -598,6 +965,7 @@
         </w:pict>
       </w:r>
     </w:p>
+    <w:p/>
     <w:p>
       <w:pPr>
         <w:rPr>
@@ -607,24 +975,13 @@
           <w:szCs w:val="28"/>
         </w:rPr>
       </w:pPr>
-    </w:p>
-    <w:p>
-      <w:pPr>
+      <w:r>
         <w:rPr>
           <w:b/>
           <w:bCs/>
           <w:sz w:val="28"/>
           <w:szCs w:val="28"/>
         </w:rPr>
-      </w:pPr>
-      <w:r>
-        <w:rPr>
-          <w:b/>
-          <w:bCs/>
-          <w:sz w:val="28"/>
-          <w:szCs w:val="28"/>
-        </w:rPr>
-        <w:lastRenderedPageBreak/>
         <w:t>Frequently Asked Questions</w:t>
       </w:r>
     </w:p>
@@ -670,13 +1027,8 @@
       <w:r>
         <w:t xml:space="preserve">Logging in through Yale CAS does not automatically grant you admin permissions. </w:t>
       </w:r>
-      <w:proofErr w:type="spellStart"/>
-      <w:r>
-        <w:t>The</w:t>
-      </w:r>
-      <w:proofErr w:type="spellEnd"/>
-      <w:r>
-        <w:t xml:space="preserve"> people who have default admin access to this app include:</w:t>
+      <w:r>
+        <w:t>The people who have default admin access to this app include:</w:t>
       </w:r>
     </w:p>
     <w:p>
@@ -686,13 +1038,9 @@
           <w:numId w:val="1"/>
         </w:numPr>
       </w:pPr>
-      <w:proofErr w:type="spellStart"/>
-      <w:r>
-        <w:t>Philharmonia</w:t>
-      </w:r>
-      <w:proofErr w:type="spellEnd"/>
-      <w:r>
-        <w:t xml:space="preserve"> </w:t>
+      <w:r>
+        <w:lastRenderedPageBreak/>
+        <w:t xml:space="preserve">Philharmonia </w:t>
       </w:r>
       <w:r>
         <w:t>Production Coordinator and Librarian (main user)</w:t>
@@ -705,13 +1053,8 @@
           <w:numId w:val="1"/>
         </w:numPr>
       </w:pPr>
-      <w:proofErr w:type="spellStart"/>
-      <w:r>
-        <w:t>Philharmonia</w:t>
-      </w:r>
-      <w:proofErr w:type="spellEnd"/>
-      <w:r>
-        <w:t xml:space="preserve"> General Manager</w:t>
+      <w:r>
+        <w:t>Philharmonia General Manager</w:t>
       </w:r>
     </w:p>
     <w:p>
@@ -762,7 +1105,7 @@
       <w:r>
         <w:t xml:space="preserve"> this is not possible, please fill out </w:t>
       </w:r>
-      <w:hyperlink r:id="rId5" w:history="1">
+      <w:hyperlink r:id="rId10" w:history="1">
         <w:r>
           <w:rPr>
             <w:rStyle w:val="Hyperlink"/>
@@ -858,7 +1201,19 @@
     </w:p>
     <w:p>
       <w:r>
-        <w:t xml:space="preserve">The digital catalogue is a folder that resides locally on </w:t>
+        <w:t xml:space="preserve">The </w:t>
+      </w:r>
+      <w:r>
+        <w:t>D</w:t>
+      </w:r>
+      <w:r>
+        <w:t xml:space="preserve">igital </w:t>
+      </w:r>
+      <w:r>
+        <w:t>C</w:t>
+      </w:r>
+      <w:r>
+        <w:t xml:space="preserve">atalogue is a folder that resides locally on </w:t>
       </w:r>
       <w:r>
         <w:t xml:space="preserve">the library </w:t>
@@ -867,7 +1222,13 @@
         <w:t xml:space="preserve">computer. </w:t>
       </w:r>
       <w:r>
+        <w:t xml:space="preserve">It may also be located in shared storage such as Google Drive or the School of Music private server. </w:t>
+      </w:r>
+      <w:r>
         <w:t xml:space="preserve">It is not included in this application when you download it. </w:t>
+      </w:r>
+      <w:r>
+        <w:t xml:space="preserve">This folder contains all PDF scans of music that the Philharmonia owns and/or has performed in recent years. </w:t>
       </w:r>
       <w:r>
         <w:t xml:space="preserve">When the application first loads, you will need to specify the path </w:t>
@@ -904,15 +1265,7 @@
         </w:numPr>
       </w:pPr>
       <w:r>
-        <w:t xml:space="preserve">Close the </w:t>
-      </w:r>
-      <w:proofErr w:type="spellStart"/>
-      <w:r>
-        <w:t>Philharmonia</w:t>
-      </w:r>
-      <w:proofErr w:type="spellEnd"/>
-      <w:r>
-        <w:t xml:space="preserve"> Library Catalogue application</w:t>
+        <w:t>Close the Philharmonia Library Catalogue application</w:t>
       </w:r>
       <w:r>
         <w:t>.</w:t>
@@ -934,7 +1287,7 @@
       <w:r>
         <w:t>folder from the Google Drive account associated with </w:t>
       </w:r>
-      <w:hyperlink r:id="rId6" w:history="1">
+      <w:hyperlink r:id="rId11" w:history="1">
         <w:r>
           <w:rPr>
             <w:rStyle w:val="Hyperlink"/>
@@ -945,15 +1298,7 @@
         </w:r>
       </w:hyperlink>
       <w:r>
-        <w:t xml:space="preserve">. It may also </w:t>
-      </w:r>
-      <w:proofErr w:type="gramStart"/>
-      <w:r>
-        <w:t>be located in</w:t>
-      </w:r>
-      <w:proofErr w:type="gramEnd"/>
-      <w:r>
-        <w:t xml:space="preserve"> the School of Music shared storage. Look for </w:t>
+        <w:t>. It may also be located in the School of Music shared storage. Look for </w:t>
       </w:r>
       <w:r>
         <w:rPr>
@@ -974,7 +1319,6 @@
         </w:numPr>
       </w:pPr>
       <w:r>
-        <w:lastRenderedPageBreak/>
         <w:t>Move the zip file to the </w:t>
       </w:r>
       <w:r>
@@ -996,9 +1340,9 @@
         </w:numPr>
       </w:pPr>
       <w:r>
+        <w:lastRenderedPageBreak/>
         <w:t>Expand (unzip) the folder and make sure it is named </w:t>
       </w:r>
-      <w:proofErr w:type="spellStart"/>
       <w:r>
         <w:rPr>
           <w:b/>
@@ -1006,7 +1350,6 @@
         </w:rPr>
         <w:t>philharmonia_library_digital_catalogue</w:t>
       </w:r>
-      <w:proofErr w:type="spellEnd"/>
       <w:r>
         <w:t> </w:t>
       </w:r>
@@ -1090,7 +1433,13 @@
         <w:t xml:space="preserve"> </w:t>
       </w:r>
       <w:r>
-        <w:t xml:space="preserve">If the setup wizard does not launch, you may have already set a path for the digital catalogue. If this was unintended, you can change the base path on the </w:t>
+        <w:t>If the setup wizard does not launch, you may have already set a path for the digital catalogue. If this was unintended, you can ch</w:t>
+      </w:r>
+      <w:r>
+        <w:t>oose a new folder in</w:t>
+      </w:r>
+      <w:r>
+        <w:t xml:space="preserve"> the </w:t>
       </w:r>
       <w:r>
         <w:rPr>
@@ -1100,15 +1449,7 @@
         <w:t xml:space="preserve">Settings </w:t>
       </w:r>
       <w:r>
-        <w:t xml:space="preserve">page to reflect the correct folder. You must be logged in as an admin to access the settings page. If needed, you can uninstall and reinstall the </w:t>
-      </w:r>
-      <w:proofErr w:type="spellStart"/>
-      <w:r>
-        <w:t>Philharmonia</w:t>
-      </w:r>
-      <w:proofErr w:type="spellEnd"/>
-      <w:r>
-        <w:t xml:space="preserve"> Library Catalogue application, which will trigger the setup wizard again so that you can select the correct path (see no. 6A).</w:t>
+        <w:t>page to reflect the correct folder. You must be logged in as an admin to access the settings page. If needed, you can uninstall and reinstall the Philharmonia Library Catalogue application, which will trigger the setup wizard again so that you can select the correct path (see no. 6A).</w:t>
       </w:r>
     </w:p>
     <w:p>
@@ -1222,7 +1563,25 @@
     </w:p>
     <w:p>
       <w:r>
-        <w:t>The cataloguing system automatically assigns a call number to a piece and saves it in the database, so you don't need to worry about generating it yourself. When cataloguing a new piece, make sure to write down the call number before pressing submit, create a new label with the call number on a single line separated by spaces, and affix it to the folder</w:t>
+        <w:t>The cataloguing system automatically assigns a call number to a piece and saves it in the database</w:t>
+      </w:r>
+      <w:r>
+        <w:t xml:space="preserve"> when you click “Generate Call Number</w:t>
+      </w:r>
+      <w:r>
+        <w:t>,</w:t>
+      </w:r>
+      <w:r>
+        <w:t>”</w:t>
+      </w:r>
+      <w:r>
+        <w:t xml:space="preserve"> so you don't need to worry about </w:t>
+      </w:r>
+      <w:r>
+        <w:t>creating it</w:t>
+      </w:r>
+      <w:r>
+        <w:t xml:space="preserve"> yourself. When cataloguing a new piece, make sure to write down the call number before pressing submit, create a new label with the call number on a single line separated by spaces, and affix it to the folder</w:t>
       </w:r>
       <w:r>
         <w:t xml:space="preserve"> before shelving it.</w:t>
@@ -1231,7 +1590,13 @@
     <w:p>
       <w:r>
         <w:lastRenderedPageBreak/>
-        <w:t>As indicated by the call number, pieces will be organized by ensemble type, then further by composer, genre, and finally publisher. Please familiarize yourself with the shelving guide to correctly shelve the new materials.</w:t>
+        <w:t>As indicated by the call number, pieces will be organized by ensemble type, then further by composer, genre, and finally publisher. Please familiarize yourself with the shelving guide</w:t>
+      </w:r>
+      <w:r>
+        <w:t xml:space="preserve"> (also included in the Google Drive folder)</w:t>
+      </w:r>
+      <w:r>
+        <w:t xml:space="preserve"> to correctly shelve the new materials.</w:t>
       </w:r>
     </w:p>
     <w:p/>

</xml_diff>